<commit_message>
Added uml diagrams and updated proposal doc
</commit_message>
<xml_diff>
--- a/Project phases/Proposal.docx
+++ b/Project phases/Proposal.docx
@@ -6,6 +6,7 @@
       <w:pPr>
         <w:spacing w:line="360" w:lineRule="auto"/>
         <w:rPr>
+          <w:rFonts w:asciiTheme="minorBidi" w:hAnsiTheme="minorBidi" w:cstheme="minorBidi"/>
           <w:b/>
           <w:bCs/>
           <w:szCs w:val="48"/>
@@ -14,76 +15,60 @@
       </w:pPr>
       <w:r>
         <w:rPr>
+          <w:rFonts w:asciiTheme="minorBidi" w:hAnsiTheme="minorBidi" w:cstheme="minorBidi"/>
           <w:b/>
           <w:bCs/>
           <w:szCs w:val="48"/>
           <w:rtl/>
         </w:rPr>
-        <w:t>המחלקה להנדסת ת</w:t>
-      </w:r>
-      <w:r>
-        <w:rPr>
-          <w:rFonts w:hint="cs"/>
+        <w:t>המחלקה להנדסת תוכנה</w:t>
+      </w:r>
+    </w:p>
+    <w:p>
+      <w:pPr>
+        <w:spacing w:line="360" w:lineRule="auto"/>
+        <w:rPr>
+          <w:rFonts w:asciiTheme="minorBidi" w:hAnsiTheme="minorBidi" w:cstheme="minorBidi"/>
           <w:b/>
           <w:bCs/>
           <w:szCs w:val="48"/>
           <w:rtl/>
         </w:rPr>
-        <w:t>וכנה</w:t>
-      </w:r>
-    </w:p>
-    <w:p>
-      <w:pPr>
-        <w:spacing w:line="360" w:lineRule="auto"/>
-        <w:rPr>
+      </w:pPr>
+      <w:r>
+        <w:rPr>
+          <w:rFonts w:asciiTheme="minorBidi" w:hAnsiTheme="minorBidi" w:cstheme="minorBidi"/>
           <w:b/>
           <w:bCs/>
           <w:szCs w:val="48"/>
           <w:rtl/>
         </w:rPr>
-      </w:pPr>
-      <w:r>
-        <w:rPr>
-          <w:rFonts w:hint="cs"/>
+        <w:t>פרויקט גמר –</w:t>
+      </w:r>
+      <w:r>
+        <w:rPr>
+          <w:rFonts w:asciiTheme="minorBidi" w:hAnsiTheme="minorBidi" w:cstheme="minorBidi"/>
           <w:b/>
           <w:bCs/>
           <w:szCs w:val="48"/>
           <w:rtl/>
         </w:rPr>
-        <w:t xml:space="preserve">פרויקט גמר </w:t>
-      </w:r>
-      <w:r>
-        <w:rPr>
+        <w:t xml:space="preserve"> תשע"ז</w:t>
+      </w:r>
+    </w:p>
+    <w:p>
+      <w:pPr>
+        <w:spacing w:line="360" w:lineRule="auto"/>
+        <w:rPr>
+          <w:rFonts w:asciiTheme="minorBidi" w:hAnsiTheme="minorBidi" w:cstheme="minorBidi"/>
           <w:b/>
           <w:bCs/>
           <w:szCs w:val="48"/>
-          <w:rtl/>
-        </w:rPr>
-        <w:t>–</w:t>
-      </w:r>
-      <w:r>
-        <w:rPr>
-          <w:rFonts w:hint="cs"/>
-          <w:b/>
-          <w:bCs/>
-          <w:szCs w:val="48"/>
-          <w:rtl/>
-        </w:rPr>
-        <w:t xml:space="preserve"> תשע"ז</w:t>
-      </w:r>
-    </w:p>
-    <w:p>
-      <w:pPr>
-        <w:spacing w:line="360" w:lineRule="auto"/>
-        <w:rPr>
-          <w:b/>
-          <w:bCs/>
-          <w:szCs w:val="48"/>
-        </w:rPr>
-      </w:pPr>
-      <w:r>
-        <w:rPr>
-          <w:rFonts w:hint="cs"/>
+        </w:rPr>
+      </w:pPr>
+      <w:r>
+        <w:rPr>
+          <w:rFonts w:asciiTheme="minorBidi" w:hAnsiTheme="minorBidi" w:cstheme="minorBidi"/>
           <w:b/>
           <w:bCs/>
           <w:szCs w:val="48"/>
@@ -119,6 +104,7 @@
       <w:pPr>
         <w:spacing w:line="360" w:lineRule="auto"/>
         <w:rPr>
+          <w:rFonts w:asciiTheme="minorBidi" w:hAnsiTheme="minorBidi" w:cstheme="minorBidi"/>
           <w:b/>
           <w:bCs/>
           <w:sz w:val="28"/>
@@ -131,6 +117,7 @@
       <w:pPr>
         <w:spacing w:line="360" w:lineRule="auto"/>
         <w:rPr>
+          <w:rFonts w:asciiTheme="minorBidi" w:hAnsiTheme="minorBidi" w:cstheme="minorBidi"/>
           <w:b/>
           <w:bCs/>
           <w:sz w:val="28"/>
@@ -140,6 +127,7 @@
       </w:pPr>
       <w:r>
         <w:rPr>
+          <w:rFonts w:asciiTheme="minorBidi" w:hAnsiTheme="minorBidi" w:cstheme="minorBidi"/>
           <w:b/>
           <w:bCs/>
           <w:sz w:val="28"/>
@@ -153,6 +141,7 @@
       <w:pPr>
         <w:spacing w:line="360" w:lineRule="auto"/>
         <w:rPr>
+          <w:rFonts w:asciiTheme="minorBidi" w:hAnsiTheme="minorBidi" w:cstheme="minorBidi"/>
           <w:b/>
           <w:bCs/>
           <w:sz w:val="28"/>
@@ -162,7 +151,7 @@
       </w:pPr>
       <w:r>
         <w:rPr>
-          <w:rFonts w:hint="cs"/>
+          <w:rFonts w:asciiTheme="minorBidi" w:hAnsiTheme="minorBidi" w:cstheme="minorBidi"/>
           <w:b/>
           <w:bCs/>
           <w:sz w:val="28"/>
@@ -176,6 +165,7 @@
       <w:pPr>
         <w:spacing w:line="360" w:lineRule="auto"/>
         <w:rPr>
+          <w:rFonts w:asciiTheme="minorBidi" w:hAnsiTheme="minorBidi" w:cstheme="minorBidi"/>
           <w:b/>
           <w:bCs/>
           <w:sz w:val="28"/>
@@ -188,6 +178,7 @@
       <w:pPr>
         <w:spacing w:line="360" w:lineRule="auto"/>
         <w:rPr>
+          <w:rFonts w:asciiTheme="minorBidi" w:hAnsiTheme="minorBidi" w:cstheme="minorBidi"/>
           <w:b/>
           <w:bCs/>
           <w:sz w:val="28"/>
@@ -200,6 +191,7 @@
       <w:pPr>
         <w:spacing w:line="360" w:lineRule="auto"/>
         <w:rPr>
+          <w:rFonts w:asciiTheme="minorBidi" w:hAnsiTheme="minorBidi" w:cstheme="minorBidi"/>
           <w:b/>
           <w:bCs/>
           <w:sz w:val="28"/>
@@ -212,6 +204,7 @@
       <w:pPr>
         <w:spacing w:line="360" w:lineRule="auto"/>
         <w:rPr>
+          <w:rFonts w:asciiTheme="minorBidi" w:hAnsiTheme="minorBidi" w:cstheme="minorBidi"/>
           <w:b/>
           <w:bCs/>
           <w:sz w:val="28"/>
@@ -224,6 +217,7 @@
       <w:pPr>
         <w:spacing w:line="360" w:lineRule="auto"/>
         <w:rPr>
+          <w:rFonts w:asciiTheme="minorBidi" w:hAnsiTheme="minorBidi" w:cstheme="minorBidi"/>
           <w:b/>
           <w:bCs/>
           <w:sz w:val="28"/>
@@ -237,6 +231,7 @@
         <w:spacing w:line="360" w:lineRule="auto"/>
         <w:jc w:val="left"/>
         <w:rPr>
+          <w:rFonts w:asciiTheme="minorBidi" w:hAnsiTheme="minorBidi" w:cstheme="minorBidi"/>
           <w:b/>
           <w:bCs/>
           <w:sz w:val="28"/>
@@ -246,7 +241,7 @@
       </w:pPr>
       <w:r>
         <w:rPr>
-          <w:rFonts w:hint="cs"/>
+          <w:rFonts w:asciiTheme="minorBidi" w:hAnsiTheme="minorBidi" w:cstheme="minorBidi"/>
           <w:b/>
           <w:bCs/>
           <w:sz w:val="28"/>
@@ -257,7 +252,7 @@
       </w:r>
       <w:r>
         <w:rPr>
-          <w:rFonts w:hint="cs"/>
+          <w:rFonts w:asciiTheme="minorBidi" w:hAnsiTheme="minorBidi" w:cstheme="minorBidi"/>
           <w:b/>
           <w:bCs/>
           <w:sz w:val="28"/>
@@ -268,6 +263,7 @@
       </w:r>
       <w:r>
         <w:rPr>
+          <w:rFonts w:asciiTheme="minorBidi" w:hAnsiTheme="minorBidi" w:cstheme="minorBidi"/>
           <w:b/>
           <w:bCs/>
           <w:sz w:val="28"/>
@@ -275,20 +271,22 @@
           <w:rtl/>
         </w:rPr>
         <w:tab/>
-      </w:r>
-      <w:r>
-        <w:rPr>
-          <w:rFonts w:hint="cs"/>
+        <w:t>אישור:</w:t>
+      </w:r>
+      <w:r>
+        <w:rPr>
+          <w:rFonts w:asciiTheme="minorBidi" w:hAnsiTheme="minorBidi" w:cstheme="minorBidi"/>
           <w:b/>
           <w:bCs/>
           <w:sz w:val="28"/>
           <w:szCs w:val="28"/>
           <w:rtl/>
         </w:rPr>
-        <w:t>אישור:</w:t>
-      </w:r>
-      <w:r>
-        <w:rPr>
+        <w:tab/>
+      </w:r>
+      <w:r>
+        <w:rPr>
+          <w:rFonts w:asciiTheme="minorBidi" w:hAnsiTheme="minorBidi" w:cstheme="minorBidi"/>
           <w:b/>
           <w:bCs/>
           <w:sz w:val="28"/>
@@ -296,243 +294,126 @@
           <w:rtl/>
         </w:rPr>
         <w:tab/>
-      </w:r>
-      <w:r>
-        <w:rPr>
+        <w:t>תאריך:</w:t>
+      </w:r>
+    </w:p>
+    <w:p>
+      <w:pPr>
+        <w:spacing w:line="360" w:lineRule="auto"/>
+        <w:jc w:val="left"/>
+        <w:rPr>
+          <w:rFonts w:asciiTheme="minorBidi" w:hAnsiTheme="minorBidi" w:cstheme="minorBidi"/>
           <w:b/>
           <w:bCs/>
           <w:sz w:val="28"/>
           <w:szCs w:val="28"/>
           <w:rtl/>
         </w:rPr>
-        <w:tab/>
-      </w:r>
-      <w:r>
-        <w:rPr>
-          <w:rFonts w:hint="cs"/>
+      </w:pPr>
+      <w:r>
+        <w:rPr>
+          <w:rFonts w:asciiTheme="minorBidi" w:hAnsiTheme="minorBidi" w:cstheme="minorBidi"/>
           <w:b/>
           <w:bCs/>
           <w:sz w:val="28"/>
           <w:szCs w:val="28"/>
           <w:rtl/>
         </w:rPr>
-        <w:t>תאריך:</w:t>
-      </w:r>
-    </w:p>
-    <w:p>
-      <w:pPr>
-        <w:spacing w:line="360" w:lineRule="auto"/>
-        <w:jc w:val="left"/>
-        <w:rPr>
+        <w:t xml:space="preserve">רכז הפרויקטים: </w:t>
+      </w:r>
+      <w:r>
+        <w:rPr>
+          <w:rFonts w:asciiTheme="minorBidi" w:hAnsiTheme="minorBidi" w:cstheme="minorBidi"/>
           <w:b/>
           <w:bCs/>
           <w:sz w:val="28"/>
           <w:szCs w:val="28"/>
           <w:rtl/>
         </w:rPr>
-      </w:pPr>
-      <w:r>
-        <w:rPr>
-          <w:rFonts w:hint="cs"/>
+        <w:t xml:space="preserve">ד"ר יגל ראובן  </w:t>
+      </w:r>
+      <w:r>
+        <w:rPr>
+          <w:rFonts w:asciiTheme="minorBidi" w:hAnsiTheme="minorBidi" w:cstheme="minorBidi"/>
           <w:b/>
           <w:bCs/>
           <w:sz w:val="28"/>
           <w:szCs w:val="28"/>
           <w:rtl/>
         </w:rPr>
-        <w:t>רכז</w:t>
-      </w:r>
-      <w:r>
-        <w:rPr>
-          <w:rFonts w:hint="cs"/>
+        <w:t xml:space="preserve"> </w:t>
+      </w:r>
+      <w:r>
+        <w:rPr>
+          <w:rFonts w:asciiTheme="minorBidi" w:hAnsiTheme="minorBidi" w:cstheme="minorBidi"/>
           <w:b/>
           <w:bCs/>
           <w:sz w:val="28"/>
           <w:szCs w:val="28"/>
           <w:rtl/>
         </w:rPr>
-        <w:t xml:space="preserve"> </w:t>
-      </w:r>
-      <w:r>
-        <w:rPr>
-          <w:rFonts w:hint="cs"/>
+        <w:tab/>
+      </w:r>
+      <w:r>
+        <w:rPr>
+          <w:rFonts w:asciiTheme="minorBidi" w:hAnsiTheme="minorBidi" w:cstheme="minorBidi"/>
           <w:b/>
           <w:bCs/>
           <w:sz w:val="28"/>
           <w:szCs w:val="28"/>
           <w:rtl/>
         </w:rPr>
-        <w:t xml:space="preserve">הפרויקטים: </w:t>
-      </w:r>
-      <w:r>
-        <w:rPr>
-          <w:rFonts w:hint="cs"/>
+        <w:tab/>
+        <w:t>אישור:</w:t>
+      </w:r>
+      <w:r>
+        <w:rPr>
+          <w:rFonts w:asciiTheme="minorBidi" w:hAnsiTheme="minorBidi" w:cstheme="minorBidi"/>
           <w:b/>
           <w:bCs/>
           <w:sz w:val="28"/>
           <w:szCs w:val="28"/>
           <w:rtl/>
         </w:rPr>
-        <w:t xml:space="preserve">ד"ר יגל ראובן  </w:t>
-      </w:r>
-      <w:r>
-        <w:rPr>
+        <w:tab/>
+      </w:r>
+      <w:r>
+        <w:rPr>
+          <w:rFonts w:asciiTheme="minorBidi" w:hAnsiTheme="minorBidi" w:cstheme="minorBidi"/>
           <w:b/>
           <w:bCs/>
           <w:sz w:val="28"/>
           <w:szCs w:val="28"/>
           <w:rtl/>
         </w:rPr>
-        <w:t xml:space="preserve"> </w:t>
-      </w:r>
-      <w:r>
-        <w:rPr>
+        <w:tab/>
+        <w:t>תאריך:</w:t>
+      </w:r>
+    </w:p>
+    <w:p>
+      <w:pPr>
+        <w:bidi w:val="0"/>
+        <w:spacing w:line="360" w:lineRule="auto"/>
+        <w:jc w:val="left"/>
+        <w:rPr>
+          <w:rFonts w:asciiTheme="minorBidi" w:hAnsiTheme="minorBidi" w:cstheme="minorBidi"/>
           <w:b/>
           <w:bCs/>
           <w:sz w:val="28"/>
           <w:szCs w:val="28"/>
-          <w:rtl/>
-        </w:rPr>
-        <w:tab/>
-      </w:r>
-      <w:r>
-        <w:rPr>
-          <w:b/>
-          <w:bCs/>
+        </w:rPr>
+      </w:pPr>
+    </w:p>
+    <w:p>
+      <w:pPr>
+        <w:spacing w:line="360" w:lineRule="auto"/>
+        <w:jc w:val="left"/>
+        <w:rPr>
+          <w:rFonts w:asciiTheme="minorBidi" w:hAnsiTheme="minorBidi" w:cstheme="minorBidi"/>
           <w:sz w:val="28"/>
           <w:szCs w:val="28"/>
-          <w:rtl/>
-        </w:rPr>
-        <w:tab/>
-      </w:r>
-      <w:r>
-        <w:rPr>
-          <w:rFonts w:hint="cs"/>
-          <w:b/>
-          <w:bCs/>
-          <w:sz w:val="28"/>
-          <w:szCs w:val="28"/>
-          <w:rtl/>
-        </w:rPr>
-        <w:t>אישור:</w:t>
-      </w:r>
-      <w:r>
-        <w:rPr>
-          <w:b/>
-          <w:bCs/>
-          <w:sz w:val="28"/>
-          <w:szCs w:val="28"/>
-          <w:rtl/>
-        </w:rPr>
-        <w:tab/>
-      </w:r>
-      <w:r>
-        <w:rPr>
-          <w:b/>
-          <w:bCs/>
-          <w:sz w:val="28"/>
-          <w:szCs w:val="28"/>
-          <w:rtl/>
-        </w:rPr>
-        <w:tab/>
-      </w:r>
-      <w:r>
-        <w:rPr>
-          <w:rFonts w:hint="cs"/>
-          <w:b/>
-          <w:bCs/>
-          <w:sz w:val="28"/>
-          <w:szCs w:val="28"/>
-          <w:rtl/>
-        </w:rPr>
-        <w:t>תאריך:</w:t>
-      </w:r>
-    </w:p>
-    <w:p>
-      <w:pPr>
-        <w:bidi w:val="0"/>
-        <w:jc w:val="left"/>
-        <w:rPr>
-          <w:b/>
-          <w:bCs/>
-          <w:sz w:val="28"/>
-          <w:szCs w:val="28"/>
-        </w:rPr>
-      </w:pPr>
-    </w:p>
-    <w:p>
-      <w:pPr>
-        <w:jc w:val="left"/>
-        <w:rPr>
-          <w:rtl/>
-        </w:rPr>
-      </w:pPr>
-    </w:p>
-    <w:p>
-      <w:pPr>
-        <w:jc w:val="left"/>
-        <w:rPr>
-          <w:sz w:val="28"/>
-          <w:szCs w:val="28"/>
-          <w:rtl/>
-        </w:rPr>
-      </w:pPr>
-      <w:r>
-        <w:rPr>
-          <w:rFonts w:hint="cs"/>
-          <w:sz w:val="28"/>
-          <w:szCs w:val="28"/>
-          <w:rtl/>
-        </w:rPr>
-        <w:t>מערכות ניהול הפרויקט</w:t>
-      </w:r>
-      <w:r>
-        <w:rPr>
-          <w:rFonts w:hint="cs"/>
-          <w:sz w:val="28"/>
-          <w:szCs w:val="28"/>
-          <w:rtl/>
-        </w:rPr>
-        <w:t>:</w:t>
-      </w:r>
-      <w:r>
-        <w:rPr>
-          <w:rFonts w:hint="cs"/>
-          <w:sz w:val="28"/>
-          <w:szCs w:val="28"/>
-          <w:rtl/>
-        </w:rPr>
-        <w:t xml:space="preserve"> </w:t>
-      </w:r>
-      <w:r>
-        <w:rPr>
-          <w:rFonts w:hint="cs"/>
-          <w:sz w:val="28"/>
-          <w:szCs w:val="28"/>
-          <w:highlight w:val="green"/>
-          <w:rtl/>
-        </w:rPr>
-        <w:t xml:space="preserve">בשלב ההצעה </w:t>
-      </w:r>
-      <w:r>
-        <w:rPr>
-          <w:rFonts w:hint="cs"/>
-          <w:sz w:val="28"/>
-          <w:szCs w:val="28"/>
-          <w:highlight w:val="green"/>
-          <w:rtl/>
-        </w:rPr>
-        <w:t>יש להוסיף זאת בטופס התנעה</w:t>
-      </w:r>
-      <w:r>
-        <w:rPr>
-          <w:rFonts w:hint="cs"/>
-          <w:sz w:val="28"/>
-          <w:szCs w:val="28"/>
-          <w:rtl/>
-        </w:rPr>
-        <w:t xml:space="preserve"> </w:t>
-      </w:r>
+        </w:rPr>
+      </w:pPr>
     </w:p>
     <w:tbl>
       <w:tblPr>
@@ -553,8 +434,10 @@
           </w:tcPr>
           <w:p>
             <w:pPr>
+              <w:spacing w:line="360" w:lineRule="auto"/>
               <w:jc w:val="left"/>
               <w:rPr>
+                <w:rFonts w:asciiTheme="minorBidi" w:hAnsiTheme="minorBidi"/>
                 <w:sz w:val="28"/>
                 <w:szCs w:val="28"/>
                 <w:rtl/>
@@ -562,7 +445,7 @@
             </w:pPr>
             <w:r>
               <w:rPr>
-                <w:rFonts w:hint="cs"/>
+                <w:rFonts w:asciiTheme="minorBidi" w:hAnsiTheme="minorBidi"/>
                 <w:sz w:val="28"/>
                 <w:szCs w:val="28"/>
                 <w:rtl/>
@@ -577,8 +460,10 @@
           </w:tcPr>
           <w:p>
             <w:pPr>
+              <w:spacing w:line="360" w:lineRule="auto"/>
               <w:jc w:val="left"/>
               <w:rPr>
+                <w:rFonts w:asciiTheme="minorBidi" w:hAnsiTheme="minorBidi"/>
                 <w:sz w:val="28"/>
                 <w:szCs w:val="28"/>
                 <w:rtl/>
@@ -586,7 +471,7 @@
             </w:pPr>
             <w:r>
               <w:rPr>
-                <w:rFonts w:hint="cs"/>
+                <w:rFonts w:asciiTheme="minorBidi" w:hAnsiTheme="minorBidi"/>
                 <w:sz w:val="28"/>
                 <w:szCs w:val="28"/>
                 <w:rtl/>
@@ -601,8 +486,10 @@
           </w:tcPr>
           <w:p>
             <w:pPr>
+              <w:spacing w:line="360" w:lineRule="auto"/>
               <w:jc w:val="left"/>
               <w:rPr>
+                <w:rFonts w:asciiTheme="minorBidi" w:hAnsiTheme="minorBidi"/>
                 <w:sz w:val="28"/>
                 <w:szCs w:val="28"/>
                 <w:rtl/>
@@ -610,7 +497,7 @@
             </w:pPr>
             <w:r>
               <w:rPr>
-                <w:rFonts w:hint="cs"/>
+                <w:rFonts w:asciiTheme="minorBidi" w:hAnsiTheme="minorBidi"/>
                 <w:sz w:val="28"/>
                 <w:szCs w:val="28"/>
                 <w:rtl/>
@@ -627,8 +514,10 @@
           </w:tcPr>
           <w:p>
             <w:pPr>
+              <w:spacing w:line="360" w:lineRule="auto"/>
               <w:jc w:val="left"/>
               <w:rPr>
+                <w:rFonts w:asciiTheme="minorBidi" w:hAnsiTheme="minorBidi"/>
                 <w:sz w:val="28"/>
                 <w:szCs w:val="28"/>
                 <w:rtl/>
@@ -636,7 +525,7 @@
             </w:pPr>
             <w:r>
               <w:rPr>
-                <w:rFonts w:hint="cs"/>
+                <w:rFonts w:asciiTheme="minorBidi" w:hAnsiTheme="minorBidi"/>
                 <w:sz w:val="28"/>
                 <w:szCs w:val="28"/>
                 <w:rtl/>
@@ -651,8 +540,10 @@
           </w:tcPr>
           <w:p>
             <w:pPr>
+              <w:spacing w:line="360" w:lineRule="auto"/>
               <w:jc w:val="left"/>
               <w:rPr>
+                <w:rFonts w:asciiTheme="minorBidi" w:hAnsiTheme="minorBidi"/>
                 <w:sz w:val="28"/>
                 <w:szCs w:val="28"/>
                 <w:rtl/>
@@ -660,7 +551,7 @@
             </w:pPr>
             <w:r>
               <w:rPr>
-                <w:rFonts w:hint="cs"/>
+                <w:rFonts w:asciiTheme="minorBidi" w:hAnsiTheme="minorBidi"/>
                 <w:sz w:val="28"/>
                 <w:szCs w:val="28"/>
                 <w:rtl/>
@@ -676,8 +567,10 @@
           <w:p>
             <w:pPr>
               <w:bidi w:val="0"/>
+              <w:spacing w:line="360" w:lineRule="auto"/>
               <w:jc w:val="left"/>
               <w:rPr>
+                <w:rFonts w:asciiTheme="minorBidi" w:hAnsiTheme="minorBidi"/>
                 <w:sz w:val="28"/>
                 <w:szCs w:val="28"/>
               </w:rPr>
@@ -686,18 +579,11 @@
               <w:r>
                 <w:rPr>
                   <w:rStyle w:val="Hyperlink"/>
+                  <w:rFonts w:asciiTheme="minorBidi" w:hAnsiTheme="minorBidi"/>
                   <w:sz w:val="28"/>
                   <w:szCs w:val="28"/>
                 </w:rPr>
-                <w:t xml:space="preserve">Israel Young </w:t>
-              </w:r>
-              <w:r>
-                <w:rPr>
-                  <w:rStyle w:val="Hyperlink"/>
-                  <w:sz w:val="28"/>
-                  <w:szCs w:val="28"/>
-                </w:rPr>
-                <w:t>Entrepreneurs</w:t>
+                <w:t>Israel Young Entrepreneurs</w:t>
               </w:r>
             </w:hyperlink>
           </w:p>
@@ -710,8 +596,10 @@
           </w:tcPr>
           <w:p>
             <w:pPr>
+              <w:spacing w:line="360" w:lineRule="auto"/>
               <w:jc w:val="left"/>
               <w:rPr>
+                <w:rFonts w:asciiTheme="minorBidi" w:hAnsiTheme="minorBidi"/>
                 <w:sz w:val="28"/>
                 <w:szCs w:val="28"/>
                 <w:rtl/>
@@ -719,7 +607,7 @@
             </w:pPr>
             <w:r>
               <w:rPr>
-                <w:rFonts w:hint="cs"/>
+                <w:rFonts w:asciiTheme="minorBidi" w:hAnsiTheme="minorBidi"/>
                 <w:sz w:val="28"/>
                 <w:szCs w:val="28"/>
                 <w:rtl/>
@@ -734,8 +622,10 @@
           </w:tcPr>
           <w:p>
             <w:pPr>
+              <w:spacing w:line="360" w:lineRule="auto"/>
               <w:jc w:val="left"/>
               <w:rPr>
+                <w:rFonts w:asciiTheme="minorBidi" w:hAnsiTheme="minorBidi"/>
                 <w:sz w:val="28"/>
                 <w:szCs w:val="28"/>
                 <w:rtl/>
@@ -743,7 +633,7 @@
             </w:pPr>
             <w:r>
               <w:rPr>
-                <w:rFonts w:hint="cs"/>
+                <w:rFonts w:asciiTheme="minorBidi" w:hAnsiTheme="minorBidi"/>
                 <w:sz w:val="28"/>
                 <w:szCs w:val="28"/>
                 <w:rtl/>
@@ -759,9 +649,10 @@
           <w:p>
             <w:pPr>
               <w:bidi w:val="0"/>
+              <w:spacing w:line="360" w:lineRule="auto"/>
               <w:jc w:val="left"/>
               <w:rPr>
-                <w:rFonts w:hint="cs"/>
+                <w:rFonts w:asciiTheme="minorBidi" w:hAnsiTheme="minorBidi"/>
                 <w:sz w:val="28"/>
                 <w:szCs w:val="28"/>
                 <w:rtl/>
@@ -771,6 +662,7 @@
               <w:r>
                 <w:rPr>
                   <w:rStyle w:val="Hyperlink"/>
+                  <w:rFonts w:asciiTheme="minorBidi" w:hAnsiTheme="minorBidi"/>
                   <w:sz w:val="28"/>
                   <w:szCs w:val="28"/>
                 </w:rPr>
@@ -787,8 +679,10 @@
           </w:tcPr>
           <w:p>
             <w:pPr>
+              <w:spacing w:line="360" w:lineRule="auto"/>
               <w:jc w:val="left"/>
               <w:rPr>
+                <w:rFonts w:asciiTheme="minorBidi" w:hAnsiTheme="minorBidi"/>
                 <w:sz w:val="28"/>
                 <w:szCs w:val="28"/>
                 <w:rtl/>
@@ -796,7 +690,7 @@
             </w:pPr>
             <w:r>
               <w:rPr>
-                <w:rFonts w:hint="cs"/>
+                <w:rFonts w:asciiTheme="minorBidi" w:hAnsiTheme="minorBidi"/>
                 <w:sz w:val="28"/>
                 <w:szCs w:val="28"/>
                 <w:rtl/>
@@ -811,8 +705,10 @@
           </w:tcPr>
           <w:p>
             <w:pPr>
+              <w:spacing w:line="360" w:lineRule="auto"/>
               <w:jc w:val="left"/>
               <w:rPr>
+                <w:rFonts w:asciiTheme="minorBidi" w:hAnsiTheme="minorBidi"/>
                 <w:sz w:val="28"/>
                 <w:szCs w:val="28"/>
                 <w:rtl/>
@@ -820,7 +716,7 @@
             </w:pPr>
             <w:r>
               <w:rPr>
-                <w:rFonts w:hint="cs"/>
+                <w:rFonts w:asciiTheme="minorBidi" w:hAnsiTheme="minorBidi"/>
                 <w:sz w:val="28"/>
                 <w:szCs w:val="28"/>
                 <w:rtl/>
@@ -829,7 +725,7 @@
             </w:r>
             <w:r>
               <w:rPr>
-                <w:rFonts w:hint="cs"/>
+                <w:rFonts w:asciiTheme="minorBidi" w:hAnsiTheme="minorBidi"/>
                 <w:sz w:val="28"/>
                 <w:szCs w:val="28"/>
                 <w:rtl/>
@@ -844,8 +740,10 @@
           </w:tcPr>
           <w:p>
             <w:pPr>
+              <w:spacing w:line="360" w:lineRule="auto"/>
               <w:jc w:val="left"/>
               <w:rPr>
+                <w:rFonts w:asciiTheme="minorBidi" w:hAnsiTheme="minorBidi"/>
                 <w:sz w:val="28"/>
                 <w:szCs w:val="28"/>
               </w:rPr>
@@ -860,8 +758,10 @@
           </w:tcPr>
           <w:p>
             <w:pPr>
+              <w:spacing w:line="360" w:lineRule="auto"/>
               <w:jc w:val="left"/>
               <w:rPr>
+                <w:rFonts w:asciiTheme="minorBidi" w:hAnsiTheme="minorBidi"/>
                 <w:sz w:val="28"/>
                 <w:szCs w:val="28"/>
                 <w:rtl/>
@@ -869,7 +769,7 @@
             </w:pPr>
             <w:r>
               <w:rPr>
-                <w:rFonts w:hint="cs"/>
+                <w:rFonts w:asciiTheme="minorBidi" w:hAnsiTheme="minorBidi"/>
                 <w:sz w:val="28"/>
                 <w:szCs w:val="28"/>
                 <w:rtl/>
@@ -884,8 +784,10 @@
           </w:tcPr>
           <w:p>
             <w:pPr>
+              <w:spacing w:line="360" w:lineRule="auto"/>
               <w:jc w:val="left"/>
               <w:rPr>
+                <w:rFonts w:asciiTheme="minorBidi" w:hAnsiTheme="minorBidi"/>
                 <w:sz w:val="28"/>
                 <w:szCs w:val="28"/>
                 <w:rtl/>
@@ -893,7 +795,7 @@
             </w:pPr>
             <w:r>
               <w:rPr>
-                <w:rFonts w:hint="cs"/>
+                <w:rFonts w:asciiTheme="minorBidi" w:hAnsiTheme="minorBidi"/>
                 <w:sz w:val="28"/>
                 <w:szCs w:val="28"/>
                 <w:rtl/>
@@ -908,8 +810,10 @@
           </w:tcPr>
           <w:p>
             <w:pPr>
+              <w:spacing w:line="360" w:lineRule="auto"/>
               <w:jc w:val="left"/>
               <w:rPr>
+                <w:rFonts w:asciiTheme="minorBidi" w:hAnsiTheme="minorBidi"/>
                 <w:sz w:val="28"/>
                 <w:szCs w:val="28"/>
               </w:rPr>
@@ -920,8 +824,10 @@
     </w:tbl>
     <w:p>
       <w:pPr>
+        <w:spacing w:line="360" w:lineRule="auto"/>
         <w:jc w:val="left"/>
         <w:rPr>
+          <w:rFonts w:asciiTheme="minorBidi" w:hAnsiTheme="minorBidi" w:cstheme="minorBidi"/>
           <w:sz w:val="28"/>
           <w:szCs w:val="28"/>
           <w:rtl/>
@@ -930,8 +836,10 @@
     </w:p>
     <w:p>
       <w:pPr>
+        <w:spacing w:line="360" w:lineRule="auto"/>
         <w:jc w:val="left"/>
         <w:rPr>
+          <w:rFonts w:asciiTheme="minorBidi" w:hAnsiTheme="minorBidi" w:cstheme="minorBidi"/>
           <w:sz w:val="28"/>
           <w:szCs w:val="28"/>
         </w:rPr>
@@ -944,49 +852,85 @@
           <w:ilvl w:val="0"/>
           <w:numId w:val="17"/>
         </w:numPr>
+        <w:spacing w:line="360" w:lineRule="auto"/>
         <w:jc w:val="left"/>
         <w:rPr>
-          <w:rFonts w:cs="Times New Roman"/>
-          <w:rtl/>
-        </w:rPr>
-      </w:pPr>
-      <w:r>
-        <w:rPr>
-          <w:rFonts w:cs="Times New Roman" w:hint="cs"/>
-          <w:rtl/>
-        </w:rPr>
-        <w:lastRenderedPageBreak/>
+          <w:rFonts w:asciiTheme="minorBidi" w:hAnsiTheme="minorBidi" w:cstheme="minorBidi"/>
+          <w:rtl/>
+        </w:rPr>
+      </w:pPr>
+      <w:r>
+        <w:rPr>
+          <w:rFonts w:asciiTheme="minorBidi" w:hAnsiTheme="minorBidi" w:cstheme="minorBidi"/>
+          <w:rtl/>
+        </w:rPr>
         <w:t xml:space="preserve">מבוא </w:t>
       </w:r>
     </w:p>
     <w:p>
       <w:pPr>
-        <w:rPr>
-          <w:rtl/>
-        </w:rPr>
-      </w:pPr>
-    </w:p>
-    <w:p>
-      <w:pPr>
+        <w:spacing w:line="360" w:lineRule="auto"/>
+        <w:rPr>
+          <w:rFonts w:asciiTheme="minorBidi" w:hAnsiTheme="minorBidi" w:cstheme="minorBidi"/>
+          <w:rtl/>
+        </w:rPr>
+      </w:pPr>
+    </w:p>
+    <w:p>
+      <w:pPr>
+        <w:spacing w:line="360" w:lineRule="auto"/>
         <w:jc w:val="left"/>
         <w:rPr>
-          <w:rFonts w:hint="cs"/>
-          <w:rtl/>
-        </w:rPr>
-      </w:pPr>
-      <w:r>
-        <w:rPr>
-          <w:rFonts w:hint="cs"/>
+          <w:rFonts w:asciiTheme="minorBidi" w:hAnsiTheme="minorBidi" w:cstheme="minorBidi"/>
+          <w:rtl/>
+        </w:rPr>
+      </w:pPr>
+      <w:r>
+        <w:rPr>
+          <w:rFonts w:asciiTheme="minorBidi" w:hAnsiTheme="minorBidi" w:cstheme="minorBidi"/>
+          <w:rtl/>
+        </w:rPr>
+        <w:t xml:space="preserve">במסגרת לימודי תואר ראשון במכללת עזריאלי, אבצע פרויקט גמר עבור עמותת יזמים צעירים בישראל בנושא אתר </w:t>
+      </w:r>
+      <w:r>
+        <w:rPr>
+          <w:rFonts w:asciiTheme="minorBidi" w:hAnsiTheme="minorBidi" w:cstheme="minorBidi"/>
+        </w:rPr>
+        <w:t>WEB</w:t>
+      </w:r>
+      <w:r>
+        <w:rPr>
+          <w:rFonts w:asciiTheme="minorBidi" w:hAnsiTheme="minorBidi" w:cstheme="minorBidi"/>
+          <w:rtl/>
+        </w:rPr>
+        <w:t>.</w:t>
+      </w:r>
+    </w:p>
+    <w:p>
+      <w:pPr>
+        <w:spacing w:line="360" w:lineRule="auto"/>
+        <w:jc w:val="left"/>
+        <w:rPr>
+          <w:rFonts w:asciiTheme="minorBidi" w:hAnsiTheme="minorBidi" w:cstheme="minorBidi"/>
+          <w:rtl/>
+        </w:rPr>
+      </w:pPr>
+      <w:r>
+        <w:rPr>
+          <w:rFonts w:asciiTheme="minorBidi" w:hAnsiTheme="minorBidi" w:cstheme="minorBidi"/>
           <w:rtl/>
         </w:rPr>
         <w:t xml:space="preserve">הפרויקט הינו בניית אתר </w:t>
       </w:r>
       <w:r>
+        <w:rPr>
+          <w:rFonts w:asciiTheme="minorBidi" w:hAnsiTheme="minorBidi" w:cstheme="minorBidi"/>
+        </w:rPr>
         <w:t>Web</w:t>
       </w:r>
       <w:r>
         <w:rPr>
-          <w:rFonts w:hint="cs"/>
+          <w:rFonts w:asciiTheme="minorBidi" w:hAnsiTheme="minorBidi" w:cstheme="minorBidi"/>
           <w:rtl/>
         </w:rPr>
         <w:t xml:space="preserve"> עבור עמותת יזמים צעירים בישראל, שיכלול מאפיינים ופונקציונליות אשר יענו במלואן לדרישות העמותה מהאתר.</w:t>
@@ -999,76 +943,98 @@
           <w:ilvl w:val="0"/>
           <w:numId w:val="17"/>
         </w:numPr>
-        <w:jc w:val="left"/>
-        <w:rPr>
-          <w:rFonts w:cs="Times New Roman"/>
-          <w:rtl/>
-        </w:rPr>
-      </w:pPr>
-      <w:r>
-        <w:rPr>
-          <w:rFonts w:cs="Times New Roman" w:hint="cs"/>
-          <w:rtl/>
-        </w:rPr>
-        <w:t>תיאור הבעיה</w:t>
-      </w:r>
-    </w:p>
-    <w:p>
-      <w:pPr>
         <w:spacing w:line="360" w:lineRule="auto"/>
         <w:jc w:val="left"/>
         <w:rPr>
-          <w:rFonts w:cs="David"/>
-          <w:sz w:val="24"/>
-          <w:szCs w:val="24"/>
-          <w:rtl/>
-        </w:rPr>
-      </w:pPr>
+          <w:rFonts w:asciiTheme="minorBidi" w:hAnsiTheme="minorBidi" w:cstheme="minorBidi"/>
+          <w:rtl/>
+        </w:rPr>
+      </w:pPr>
+      <w:r>
+        <w:rPr>
+          <w:rFonts w:asciiTheme="minorBidi" w:hAnsiTheme="minorBidi" w:cstheme="minorBidi"/>
+          <w:rtl/>
+        </w:rPr>
+        <w:t>תיאור הבעיה</w:t>
+      </w:r>
     </w:p>
     <w:p>
       <w:pPr>
         <w:spacing w:line="360" w:lineRule="auto"/>
         <w:jc w:val="left"/>
         <w:rPr>
-          <w:rFonts w:cs="David"/>
-          <w:sz w:val="24"/>
-          <w:szCs w:val="24"/>
-          <w:rtl/>
-        </w:rPr>
-      </w:pPr>
-      <w:r>
-        <w:rPr>
-          <w:rFonts w:cs="David" w:hint="cs"/>
-          <w:sz w:val="24"/>
-          <w:szCs w:val="24"/>
-          <w:rtl/>
-        </w:rPr>
-        <w:t xml:space="preserve">כיום לעמותה יש אתר אינטרנט שלא עונה על דרישותיהם, מתוחזק גרוע, ועומד מאחור מבחינה </w:t>
-      </w:r>
-      <w:r>
-        <w:rPr>
-          <w:rFonts w:cs="David" w:hint="cs"/>
-          <w:sz w:val="24"/>
-          <w:szCs w:val="24"/>
-          <w:rtl/>
-        </w:rPr>
-        <w:t>טכנולוגית.</w:t>
-      </w:r>
+          <w:rFonts w:asciiTheme="minorBidi" w:hAnsiTheme="minorBidi" w:cstheme="minorBidi"/>
+          <w:sz w:val="24"/>
+          <w:szCs w:val="24"/>
+          <w:rtl/>
+        </w:rPr>
+      </w:pPr>
     </w:p>
     <w:p>
       <w:pPr>
         <w:spacing w:line="360" w:lineRule="auto"/>
         <w:jc w:val="left"/>
         <w:rPr>
-          <w:rFonts w:cs="David"/>
-          <w:sz w:val="24"/>
-          <w:szCs w:val="24"/>
-          <w:rtl/>
-        </w:rPr>
-      </w:pPr>
-      <w:r>
-        <w:rPr>
-          <w:rFonts w:cs="David" w:hint="cs"/>
+          <w:rFonts w:asciiTheme="minorBidi" w:hAnsiTheme="minorBidi" w:cstheme="minorBidi"/>
+          <w:sz w:val="24"/>
+          <w:szCs w:val="24"/>
+          <w:rtl/>
+        </w:rPr>
+      </w:pPr>
+      <w:r>
+        <w:rPr>
+          <w:rFonts w:asciiTheme="minorBidi" w:hAnsiTheme="minorBidi" w:cstheme="minorBidi"/>
+          <w:sz w:val="24"/>
+          <w:szCs w:val="24"/>
+          <w:rtl/>
+        </w:rPr>
+        <w:t xml:space="preserve">כיום לעמותה יש אתר אינטרנט שלא עונה על דרישותיהם, מתוחזק גרוע, ועומד מאחור מבחינה </w:t>
+      </w:r>
+      <w:r>
+        <w:rPr>
+          <w:rFonts w:asciiTheme="minorBidi" w:hAnsiTheme="minorBidi" w:cstheme="minorBidi"/>
+          <w:sz w:val="24"/>
+          <w:szCs w:val="24"/>
+          <w:rtl/>
+        </w:rPr>
+        <w:t>טכנולוגית.</w:t>
+      </w:r>
+    </w:p>
+    <w:p>
+      <w:pPr>
+        <w:spacing w:line="360" w:lineRule="auto"/>
+        <w:jc w:val="left"/>
+        <w:rPr>
+          <w:rFonts w:asciiTheme="minorBidi" w:hAnsiTheme="minorBidi" w:cstheme="minorBidi"/>
+          <w:sz w:val="24"/>
+          <w:szCs w:val="24"/>
+          <w:rtl/>
+        </w:rPr>
+      </w:pPr>
+      <w:r>
+        <w:rPr>
+          <w:rFonts w:asciiTheme="minorBidi" w:hAnsiTheme="minorBidi" w:cstheme="minorBidi"/>
+          <w:sz w:val="24"/>
+          <w:szCs w:val="24"/>
+          <w:rtl/>
+        </w:rPr>
+        <w:t>בנוסף, אין לעמותה גישה ואפשרות לערוך ולנהל את תכני האתר ללא תמיכה של איש טכני.</w:t>
+      </w:r>
+    </w:p>
+    <w:p>
+      <w:pPr>
+        <w:spacing w:line="360" w:lineRule="auto"/>
+        <w:jc w:val="left"/>
+        <w:rPr>
+          <w:rFonts w:asciiTheme="minorBidi" w:hAnsiTheme="minorBidi" w:cstheme="minorBidi"/>
+          <w:sz w:val="24"/>
+          <w:szCs w:val="24"/>
+          <w:rtl/>
+        </w:rPr>
+      </w:pPr>
+      <w:r>
+        <w:rPr>
+          <w:rFonts w:asciiTheme="minorBidi" w:hAnsiTheme="minorBidi" w:cstheme="minorBidi"/>
           <w:sz w:val="24"/>
           <w:szCs w:val="24"/>
           <w:rtl/>
@@ -1083,150 +1049,150 @@
           <w:ilvl w:val="0"/>
           <w:numId w:val="17"/>
         </w:numPr>
-        <w:jc w:val="left"/>
-        <w:rPr>
-          <w:rFonts w:cs="Times New Roman"/>
-          <w:rtl/>
-        </w:rPr>
-      </w:pPr>
-      <w:r>
-        <w:rPr>
-          <w:rFonts w:cs="Times New Roman" w:hint="cs"/>
-          <w:rtl/>
-        </w:rPr>
-        <w:t xml:space="preserve">תיאור הפתרון </w:t>
-      </w:r>
-    </w:p>
-    <w:p>
-      <w:pPr>
         <w:spacing w:line="360" w:lineRule="auto"/>
         <w:jc w:val="left"/>
         <w:rPr>
-          <w:rFonts w:cs="David"/>
-          <w:sz w:val="24"/>
-          <w:szCs w:val="24"/>
-          <w:rtl/>
-        </w:rPr>
-      </w:pPr>
+          <w:rFonts w:asciiTheme="minorBidi" w:hAnsiTheme="minorBidi" w:cstheme="minorBidi"/>
+          <w:rtl/>
+        </w:rPr>
+      </w:pPr>
+      <w:r>
+        <w:rPr>
+          <w:rFonts w:asciiTheme="minorBidi" w:hAnsiTheme="minorBidi" w:cstheme="minorBidi"/>
+          <w:rtl/>
+        </w:rPr>
+        <w:t xml:space="preserve">תיאור הפתרון </w:t>
+      </w:r>
     </w:p>
     <w:p>
       <w:pPr>
         <w:spacing w:line="360" w:lineRule="auto"/>
         <w:jc w:val="left"/>
         <w:rPr>
-          <w:rFonts w:cs="David"/>
-          <w:sz w:val="24"/>
-          <w:szCs w:val="24"/>
-          <w:rtl/>
-        </w:rPr>
-      </w:pPr>
-      <w:r>
-        <w:rPr>
-          <w:rFonts w:cs="David" w:hint="cs"/>
-          <w:sz w:val="24"/>
-          <w:szCs w:val="24"/>
-          <w:rtl/>
-        </w:rPr>
-        <w:t xml:space="preserve">פתרון הבעיה המוצגת לעיל הינו בניית אתר </w:t>
-      </w:r>
-      <w:r>
-        <w:rPr>
-          <w:rFonts w:cs="David"/>
-          <w:sz w:val="24"/>
-          <w:szCs w:val="24"/>
-        </w:rPr>
-        <w:t>Web</w:t>
-      </w:r>
-      <w:r>
-        <w:rPr>
-          <w:rFonts w:cs="David" w:hint="cs"/>
-          <w:sz w:val="24"/>
-          <w:szCs w:val="24"/>
-          <w:rtl/>
-        </w:rPr>
-        <w:t xml:space="preserve"> חדש עבור העמותה, תוך שימוש בפלטפורמה חדשה יותר </w:t>
-      </w:r>
-      <w:proofErr w:type="spellStart"/>
-      <w:r>
-        <w:rPr>
-          <w:rFonts w:cs="David"/>
-          <w:sz w:val="24"/>
-          <w:szCs w:val="24"/>
-        </w:rPr>
-        <w:t>NodeJS</w:t>
-      </w:r>
-      <w:proofErr w:type="spellEnd"/>
-      <w:r>
-        <w:rPr>
-          <w:rFonts w:cs="David" w:hint="cs"/>
-          <w:sz w:val="24"/>
-          <w:szCs w:val="24"/>
-          <w:rtl/>
-        </w:rPr>
-        <w:t>.</w:t>
-      </w:r>
+          <w:rFonts w:asciiTheme="minorBidi" w:hAnsiTheme="minorBidi" w:cstheme="minorBidi"/>
+          <w:sz w:val="24"/>
+          <w:szCs w:val="24"/>
+          <w:rtl/>
+        </w:rPr>
+      </w:pPr>
     </w:p>
     <w:p>
       <w:pPr>
         <w:spacing w:line="360" w:lineRule="auto"/>
         <w:jc w:val="left"/>
         <w:rPr>
-          <w:rFonts w:cs="David"/>
-          <w:sz w:val="24"/>
-          <w:szCs w:val="24"/>
-          <w:rtl/>
-        </w:rPr>
-      </w:pPr>
-      <w:r>
-        <w:rPr>
-          <w:rFonts w:cs="David" w:hint="cs"/>
-          <w:sz w:val="24"/>
-          <w:szCs w:val="24"/>
-          <w:rtl/>
-        </w:rPr>
-        <w:t>האתר יכלול פאנל ניהול תוכן האתר לחברי העמותה, על מנת לענות על דרישותיהם לניהול התוכן ללא הבנה בצד הטכני.</w:t>
-      </w:r>
-    </w:p>
-    <w:p>
-      <w:pPr>
-        <w:pStyle w:val="Heading2"/>
-        <w:jc w:val="left"/>
-        <w:rPr>
-          <w:rtl/>
-        </w:rPr>
-      </w:pPr>
-      <w:r>
-        <w:rPr>
-          <w:rFonts w:hint="cs"/>
-          <w:rtl/>
-        </w:rPr>
-        <w:t>תהליכים</w:t>
-      </w:r>
-      <w:r>
-        <w:rPr>
+          <w:rFonts w:asciiTheme="minorBidi" w:hAnsiTheme="minorBidi" w:cstheme="minorBidi"/>
+          <w:sz w:val="24"/>
+          <w:szCs w:val="24"/>
+          <w:rtl/>
+        </w:rPr>
+      </w:pPr>
+      <w:r>
+        <w:rPr>
+          <w:rFonts w:asciiTheme="minorBidi" w:hAnsiTheme="minorBidi" w:cstheme="minorBidi"/>
+          <w:sz w:val="24"/>
+          <w:szCs w:val="24"/>
+          <w:rtl/>
+        </w:rPr>
+        <w:t xml:space="preserve">פתרון הבעיה המוצגת לעיל הינו בניית אתר </w:t>
+      </w:r>
+      <w:r>
+        <w:rPr>
+          <w:rFonts w:asciiTheme="minorBidi" w:hAnsiTheme="minorBidi" w:cstheme="minorBidi"/>
+          <w:sz w:val="24"/>
+          <w:szCs w:val="24"/>
+        </w:rPr>
+        <w:t>Web</w:t>
+      </w:r>
+      <w:r>
+        <w:rPr>
+          <w:rFonts w:asciiTheme="minorBidi" w:hAnsiTheme="minorBidi" w:cstheme="minorBidi"/>
+          <w:sz w:val="24"/>
+          <w:szCs w:val="24"/>
+          <w:rtl/>
+        </w:rPr>
+        <w:t xml:space="preserve"> חדש עבור העמותה, תוך שימוש </w:t>
+      </w:r>
+      <w:r>
+        <w:rPr>
+          <w:rFonts w:asciiTheme="minorBidi" w:hAnsiTheme="minorBidi" w:cstheme="minorBidi"/>
+          <w:sz w:val="24"/>
+          <w:szCs w:val="24"/>
+          <w:rtl/>
+        </w:rPr>
+        <w:t>בפלטפורמות תכנות</w:t>
+      </w:r>
+      <w:r>
+        <w:rPr>
+          <w:rFonts w:asciiTheme="minorBidi" w:hAnsiTheme="minorBidi" w:cstheme="minorBidi"/>
+          <w:sz w:val="24"/>
+          <w:szCs w:val="24"/>
           <w:rtl/>
         </w:rPr>
         <w:t xml:space="preserve"> </w:t>
       </w:r>
       <w:r>
         <w:rPr>
-          <w:rFonts w:hint="cs"/>
-          <w:rtl/>
-        </w:rPr>
-        <w:t>ונתוני</w:t>
-      </w:r>
-      <w:r>
-        <w:rPr>
+          <w:rFonts w:asciiTheme="minorBidi" w:hAnsiTheme="minorBidi" w:cstheme="minorBidi"/>
+          <w:sz w:val="24"/>
+          <w:szCs w:val="24"/>
+          <w:rtl/>
+        </w:rPr>
+        <w:t>חדשות</w:t>
+      </w:r>
+      <w:r>
+        <w:rPr>
+          <w:rFonts w:asciiTheme="minorBidi" w:hAnsiTheme="minorBidi" w:cstheme="minorBidi"/>
+          <w:sz w:val="24"/>
+          <w:szCs w:val="24"/>
+          <w:rtl/>
+        </w:rPr>
+        <w:t xml:space="preserve"> יותר</w:t>
+      </w:r>
+      <w:r>
+        <w:rPr>
+          <w:rFonts w:asciiTheme="minorBidi" w:hAnsiTheme="minorBidi" w:cstheme="minorBidi"/>
+          <w:sz w:val="24"/>
+          <w:szCs w:val="24"/>
+          <w:rtl/>
+        </w:rPr>
+        <w:t xml:space="preserve"> כגון</w:t>
+      </w:r>
+      <w:r>
+        <w:rPr>
+          <w:rFonts w:asciiTheme="minorBidi" w:hAnsiTheme="minorBidi" w:cstheme="minorBidi"/>
+          <w:sz w:val="24"/>
+          <w:szCs w:val="24"/>
           <w:rtl/>
         </w:rPr>
         <w:t xml:space="preserve"> </w:t>
       </w:r>
-      <w:r>
-        <w:rPr>
-          <w:rFonts w:hint="cs"/>
-          <w:rtl/>
-        </w:rPr>
-        <w:t>המערכת</w:t>
+      <w:proofErr w:type="spellStart"/>
+      <w:r>
+        <w:rPr>
+          <w:rFonts w:asciiTheme="minorBidi" w:hAnsiTheme="minorBidi" w:cstheme="minorBidi"/>
+          <w:sz w:val="24"/>
+          <w:szCs w:val="24"/>
+        </w:rPr>
+        <w:t>NodeJS</w:t>
+      </w:r>
+      <w:proofErr w:type="spellEnd"/>
+      <w:r>
+        <w:rPr>
+          <w:rFonts w:asciiTheme="minorBidi" w:hAnsiTheme="minorBidi" w:cstheme="minorBidi"/>
+          <w:sz w:val="24"/>
+          <w:szCs w:val="24"/>
+        </w:rPr>
+        <w:t>, AngularJS</w:t>
+      </w:r>
+      <w:r>
+        <w:rPr>
+          <w:rFonts w:asciiTheme="minorBidi" w:hAnsiTheme="minorBidi" w:cstheme="minorBidi"/>
+          <w:sz w:val="24"/>
+          <w:szCs w:val="24"/>
+          <w:rtl/>
+        </w:rPr>
+        <w:t>.</w:t>
       </w:r>
     </w:p>
     <w:p>
@@ -1234,15 +1200,100 @@
         <w:spacing w:line="360" w:lineRule="auto"/>
         <w:jc w:val="left"/>
         <w:rPr>
-          <w:rFonts w:cs="David" w:hint="cs"/>
-          <w:sz w:val="24"/>
-          <w:szCs w:val="24"/>
-          <w:rtl/>
-        </w:rPr>
-      </w:pPr>
-      <w:r>
-        <w:rPr>
-          <w:rFonts w:cs="David" w:hint="cs"/>
+          <w:rFonts w:asciiTheme="minorBidi" w:hAnsiTheme="minorBidi" w:cstheme="minorBidi"/>
+          <w:sz w:val="24"/>
+          <w:szCs w:val="24"/>
+          <w:rtl/>
+        </w:rPr>
+      </w:pPr>
+      <w:r>
+        <w:rPr>
+          <w:rFonts w:asciiTheme="minorBidi" w:hAnsiTheme="minorBidi" w:cstheme="minorBidi"/>
+          <w:sz w:val="24"/>
+          <w:szCs w:val="24"/>
+          <w:rtl/>
+        </w:rPr>
+        <w:t>האתר יכלול פאנל ניהול תוכן האתר לחברי העמותה, על מנת לענות על דרישותיהם לניהול התוכן ללא הבנה בצד הטכני.</w:t>
+      </w:r>
+    </w:p>
+    <w:p>
+      <w:pPr>
+        <w:spacing w:line="360" w:lineRule="auto"/>
+        <w:jc w:val="left"/>
+        <w:rPr>
+          <w:rFonts w:asciiTheme="minorBidi" w:hAnsiTheme="minorBidi" w:cstheme="minorBidi"/>
+          <w:sz w:val="24"/>
+          <w:szCs w:val="24"/>
+          <w:rtl/>
+        </w:rPr>
+      </w:pPr>
+      <w:r>
+        <w:rPr>
+          <w:rFonts w:asciiTheme="minorBidi" w:hAnsiTheme="minorBidi" w:cstheme="minorBidi"/>
+          <w:sz w:val="24"/>
+          <w:szCs w:val="24"/>
+          <w:rtl/>
+        </w:rPr>
+        <w:t>בנוסף תהיה מערכת פורום למשתמשי האתר שבו יוכלו גולשי האתר וחברי העמותה לתקשר ביניהם על גבי האתר.</w:t>
+      </w:r>
+    </w:p>
+    <w:p>
+      <w:pPr>
+        <w:spacing w:line="360" w:lineRule="auto"/>
+        <w:jc w:val="left"/>
+        <w:rPr>
+          <w:rFonts w:asciiTheme="minorBidi" w:hAnsiTheme="minorBidi" w:cstheme="minorBidi"/>
+          <w:sz w:val="24"/>
+          <w:szCs w:val="24"/>
+          <w:rtl/>
+        </w:rPr>
+      </w:pPr>
+    </w:p>
+    <w:p>
+      <w:pPr>
+        <w:spacing w:line="360" w:lineRule="auto"/>
+        <w:jc w:val="left"/>
+        <w:rPr>
+          <w:rFonts w:asciiTheme="minorBidi" w:hAnsiTheme="minorBidi" w:cstheme="minorBidi" w:hint="cs"/>
+          <w:sz w:val="24"/>
+          <w:szCs w:val="24"/>
+          <w:rtl/>
+        </w:rPr>
+      </w:pPr>
+    </w:p>
+    <w:p>
+      <w:pPr>
+        <w:pStyle w:val="Heading2"/>
+        <w:spacing w:line="360" w:lineRule="auto"/>
+        <w:jc w:val="left"/>
+        <w:rPr>
+          <w:rFonts w:asciiTheme="minorBidi" w:hAnsiTheme="minorBidi" w:cstheme="minorBidi"/>
+          <w:rtl/>
+        </w:rPr>
+      </w:pPr>
+      <w:r>
+        <w:rPr>
+          <w:rFonts w:asciiTheme="minorBidi" w:hAnsiTheme="minorBidi" w:cstheme="minorBidi"/>
+          <w:rtl/>
+        </w:rPr>
+        <w:lastRenderedPageBreak/>
+        <w:t>תהליכים ונתוני המערכת</w:t>
+      </w:r>
+    </w:p>
+    <w:p>
+      <w:pPr>
+        <w:spacing w:line="360" w:lineRule="auto"/>
+        <w:jc w:val="left"/>
+        <w:rPr>
+          <w:rFonts w:asciiTheme="minorBidi" w:hAnsiTheme="minorBidi" w:cstheme="minorBidi"/>
+          <w:sz w:val="24"/>
+          <w:szCs w:val="24"/>
+          <w:rtl/>
+        </w:rPr>
+      </w:pPr>
+      <w:r>
+        <w:rPr>
+          <w:rFonts w:asciiTheme="minorBidi" w:hAnsiTheme="minorBidi" w:cstheme="minorBidi"/>
           <w:sz w:val="24"/>
           <w:szCs w:val="24"/>
           <w:rtl/>
@@ -1259,32 +1310,17 @@
         </w:numPr>
         <w:spacing w:line="360" w:lineRule="auto"/>
         <w:rPr>
-          <w:rFonts w:hint="cs"/>
-          <w:sz w:val="24"/>
-        </w:rPr>
-      </w:pPr>
-      <w:r>
-        <w:rPr>
-          <w:rFonts w:hint="cs"/>
-          <w:sz w:val="24"/>
-          <w:rtl/>
-        </w:rPr>
-        <w:t xml:space="preserve">מצב אורח </w:t>
-      </w:r>
-      <w:r>
-        <w:rPr>
-          <w:sz w:val="24"/>
-          <w:rtl/>
-        </w:rPr>
-        <w:t>–</w:t>
-      </w:r>
-      <w:r>
-        <w:rPr>
-          <w:rFonts w:hint="cs"/>
-          <w:sz w:val="24"/>
-          <w:rtl/>
-        </w:rPr>
-        <w:t xml:space="preserve"> צפייה בכל תכני האתר: ברול העדכונים, בהודעות הפורום, יצירת קשר עם הארגון ובמדיה המשותפת באתר.</w:t>
+          <w:rFonts w:asciiTheme="minorBidi" w:hAnsiTheme="minorBidi" w:cstheme="minorBidi"/>
+          <w:sz w:val="24"/>
+        </w:rPr>
+      </w:pPr>
+      <w:r>
+        <w:rPr>
+          <w:rFonts w:asciiTheme="minorBidi" w:hAnsiTheme="minorBidi" w:cstheme="minorBidi"/>
+          <w:sz w:val="24"/>
+          <w:rtl/>
+        </w:rPr>
+        <w:t>מצב אורח – צפייה בכל תכני האתר: ברול העדכונים, בהודעות הפורום, יצירת קשר עם הארגון ובמדיה המשותפת באתר.</w:t>
       </w:r>
     </w:p>
     <w:p>
@@ -1296,64 +1332,73 @@
         </w:numPr>
         <w:spacing w:line="360" w:lineRule="auto"/>
         <w:rPr>
-          <w:sz w:val="24"/>
-          <w:rtl/>
-        </w:rPr>
-      </w:pPr>
-      <w:r>
-        <w:rPr>
-          <w:rFonts w:hint="cs"/>
-          <w:sz w:val="24"/>
-          <w:rtl/>
-        </w:rPr>
-        <w:t xml:space="preserve">מצב חבר עמותה </w:t>
-      </w:r>
-      <w:r>
-        <w:rPr>
-          <w:sz w:val="24"/>
-          <w:rtl/>
-        </w:rPr>
-        <w:t>–</w:t>
-      </w:r>
-      <w:r>
-        <w:rPr>
-          <w:rFonts w:hint="cs"/>
-          <w:sz w:val="24"/>
-          <w:rtl/>
-        </w:rPr>
-        <w:t xml:space="preserve"> גישה לפאנל הניהול ואפשרות עריכת תכני האתר: הוספה/הסרה של תכנים, עריכת רול העדכונים, הוספה/הסרה של מדיה, עריכת תוכן הפורום.</w:t>
-      </w:r>
+          <w:rFonts w:asciiTheme="minorBidi" w:hAnsiTheme="minorBidi" w:cstheme="minorBidi"/>
+          <w:sz w:val="24"/>
+        </w:rPr>
+      </w:pPr>
+      <w:r>
+        <w:rPr>
+          <w:rFonts w:asciiTheme="minorBidi" w:hAnsiTheme="minorBidi" w:cstheme="minorBidi"/>
+          <w:sz w:val="24"/>
+          <w:rtl/>
+        </w:rPr>
+        <w:t>מצב חבר עמותה – גישה לפאנל הניהול ואפשרות עריכת תכני האתר: הוספה/הסרה של תכנים, עריכת רול העדכונים, הוספה/הסרה של מדיה, עריכת תוכן הפורום.</w:t>
+      </w:r>
+    </w:p>
+    <w:p>
+      <w:pPr>
+        <w:spacing w:line="360" w:lineRule="auto"/>
+        <w:jc w:val="both"/>
+        <w:rPr>
+          <w:rFonts w:asciiTheme="minorBidi" w:hAnsiTheme="minorBidi" w:cstheme="minorBidi"/>
+          <w:sz w:val="24"/>
+          <w:rtl/>
+        </w:rPr>
+      </w:pPr>
+    </w:p>
+    <w:p>
+      <w:pPr>
+        <w:spacing w:line="360" w:lineRule="auto"/>
+        <w:jc w:val="both"/>
+        <w:rPr>
+          <w:rFonts w:asciiTheme="minorBidi" w:hAnsiTheme="minorBidi" w:cstheme="minorBidi"/>
+          <w:sz w:val="24"/>
+          <w:rtl/>
+        </w:rPr>
+      </w:pPr>
     </w:p>
     <w:p>
       <w:pPr>
         <w:pStyle w:val="Heading2"/>
-        <w:jc w:val="left"/>
-        <w:rPr>
-          <w:rtl/>
-        </w:rPr>
-      </w:pPr>
-      <w:r>
-        <w:rPr>
-          <w:rFonts w:hint="cs"/>
-          <w:rtl/>
-        </w:rPr>
-        <w:t xml:space="preserve">תיאור הכלים המשמשים לפתרון </w:t>
-      </w:r>
-    </w:p>
-    <w:p>
-      <w:pPr>
         <w:spacing w:line="360" w:lineRule="auto"/>
         <w:jc w:val="left"/>
         <w:rPr>
-          <w:rFonts w:cs="David"/>
-          <w:sz w:val="24"/>
-          <w:szCs w:val="24"/>
-          <w:rtl/>
-        </w:rPr>
-      </w:pPr>
-      <w:r>
-        <w:rPr>
-          <w:rFonts w:cs="David" w:hint="cs"/>
+          <w:rFonts w:asciiTheme="minorBidi" w:hAnsiTheme="minorBidi" w:cstheme="minorBidi"/>
+          <w:rtl/>
+        </w:rPr>
+      </w:pPr>
+      <w:r>
+        <w:rPr>
+          <w:rFonts w:asciiTheme="minorBidi" w:hAnsiTheme="minorBidi" w:cstheme="minorBidi"/>
+          <w:rtl/>
+        </w:rPr>
+        <w:t xml:space="preserve">תיאור הכלים המשמשים לפתרון </w:t>
+      </w:r>
+    </w:p>
+    <w:p>
+      <w:pPr>
+        <w:spacing w:line="360" w:lineRule="auto"/>
+        <w:jc w:val="left"/>
+        <w:rPr>
+          <w:rFonts w:asciiTheme="minorBidi" w:hAnsiTheme="minorBidi" w:cstheme="minorBidi"/>
+          <w:sz w:val="24"/>
+          <w:szCs w:val="24"/>
+          <w:rtl/>
+        </w:rPr>
+      </w:pPr>
+      <w:r>
+        <w:rPr>
+          <w:rFonts w:asciiTheme="minorBidi" w:hAnsiTheme="minorBidi" w:cstheme="minorBidi"/>
           <w:sz w:val="24"/>
           <w:szCs w:val="24"/>
           <w:rtl/>
@@ -1370,38 +1415,24 @@
         </w:numPr>
         <w:spacing w:line="360" w:lineRule="auto"/>
         <w:rPr>
-          <w:rFonts w:hint="cs"/>
-          <w:sz w:val="24"/>
-        </w:rPr>
-      </w:pPr>
-      <w:r>
-        <w:rPr>
+          <w:rFonts w:asciiTheme="minorBidi" w:hAnsiTheme="minorBidi" w:cstheme="minorBidi"/>
+          <w:sz w:val="24"/>
+        </w:rPr>
+      </w:pPr>
+      <w:r>
+        <w:rPr>
+          <w:rFonts w:asciiTheme="minorBidi" w:hAnsiTheme="minorBidi" w:cstheme="minorBidi"/>
           <w:sz w:val="24"/>
         </w:rPr>
         <w:t>MongoDB</w:t>
       </w:r>
       <w:r>
         <w:rPr>
-          <w:rFonts w:hint="cs"/>
-          <w:sz w:val="24"/>
-          <w:rtl/>
-        </w:rPr>
-        <w:t xml:space="preserve"> </w:t>
-      </w:r>
-      <w:r>
-        <w:rPr>
-          <w:sz w:val="24"/>
-          <w:rtl/>
-        </w:rPr>
-        <w:t>–</w:t>
-      </w:r>
-      <w:r>
-        <w:rPr>
-          <w:rFonts w:hint="cs"/>
-          <w:sz w:val="24"/>
-          <w:rtl/>
-        </w:rPr>
-        <w:t xml:space="preserve"> מסד נתונים לשמירת תוכן האתר.</w:t>
+          <w:rFonts w:asciiTheme="minorBidi" w:hAnsiTheme="minorBidi" w:cstheme="minorBidi"/>
+          <w:sz w:val="24"/>
+          <w:rtl/>
+        </w:rPr>
+        <w:t xml:space="preserve"> – מסד נתונים לשמירת תוכן האתר.</w:t>
       </w:r>
     </w:p>
     <w:p>
@@ -1413,38 +1444,24 @@
         </w:numPr>
         <w:spacing w:line="360" w:lineRule="auto"/>
         <w:rPr>
-          <w:rFonts w:hint="cs"/>
-          <w:sz w:val="24"/>
-        </w:rPr>
-      </w:pPr>
-      <w:r>
-        <w:rPr>
+          <w:rFonts w:asciiTheme="minorBidi" w:hAnsiTheme="minorBidi" w:cstheme="minorBidi"/>
+          <w:sz w:val="24"/>
+        </w:rPr>
+      </w:pPr>
+      <w:r>
+        <w:rPr>
+          <w:rFonts w:asciiTheme="minorBidi" w:hAnsiTheme="minorBidi" w:cstheme="minorBidi"/>
           <w:sz w:val="24"/>
         </w:rPr>
         <w:t>Azure</w:t>
       </w:r>
       <w:r>
         <w:rPr>
-          <w:rFonts w:hint="cs"/>
-          <w:sz w:val="24"/>
-          <w:rtl/>
-        </w:rPr>
-        <w:t xml:space="preserve"> </w:t>
-      </w:r>
-      <w:r>
-        <w:rPr>
-          <w:sz w:val="24"/>
-          <w:rtl/>
-        </w:rPr>
-        <w:t>–</w:t>
-      </w:r>
-      <w:r>
-        <w:rPr>
-          <w:rFonts w:hint="cs"/>
-          <w:sz w:val="24"/>
-          <w:rtl/>
-        </w:rPr>
-        <w:t xml:space="preserve"> ענן הפצה.</w:t>
+          <w:rFonts w:asciiTheme="minorBidi" w:hAnsiTheme="minorBidi" w:cstheme="minorBidi"/>
+          <w:sz w:val="24"/>
+          <w:rtl/>
+        </w:rPr>
+        <w:t xml:space="preserve"> – ענן הפצה.</w:t>
       </w:r>
     </w:p>
     <w:p>
@@ -1456,48 +1473,35 @@
         </w:numPr>
         <w:spacing w:line="360" w:lineRule="auto"/>
         <w:rPr>
-          <w:rFonts w:hint="cs"/>
-          <w:sz w:val="24"/>
-        </w:rPr>
-      </w:pPr>
-      <w:r>
-        <w:rPr>
+          <w:rFonts w:asciiTheme="minorBidi" w:hAnsiTheme="minorBidi" w:cstheme="minorBidi"/>
+          <w:sz w:val="24"/>
+        </w:rPr>
+      </w:pPr>
+      <w:r>
+        <w:rPr>
+          <w:rFonts w:asciiTheme="minorBidi" w:hAnsiTheme="minorBidi" w:cstheme="minorBidi"/>
           <w:sz w:val="24"/>
         </w:rPr>
         <w:t>Google Account Service API</w:t>
       </w:r>
       <w:r>
         <w:rPr>
-          <w:rFonts w:hint="cs"/>
-          <w:sz w:val="24"/>
-          <w:rtl/>
-        </w:rPr>
-        <w:t xml:space="preserve"> </w:t>
-      </w:r>
-      <w:r>
-        <w:rPr>
-          <w:sz w:val="24"/>
-          <w:rtl/>
-        </w:rPr>
-        <w:t>–</w:t>
-      </w:r>
-      <w:r>
-        <w:rPr>
-          <w:rFonts w:hint="cs"/>
-          <w:sz w:val="24"/>
-          <w:rtl/>
-        </w:rPr>
-        <w:t xml:space="preserve"> זיהוי חברי העמותה בהתחברות לפאנל ע"י חשבונות ה-</w:t>
-      </w:r>
-      <w:r>
-        <w:rPr>
+          <w:rFonts w:asciiTheme="minorBidi" w:hAnsiTheme="minorBidi" w:cstheme="minorBidi"/>
+          <w:sz w:val="24"/>
+          <w:rtl/>
+        </w:rPr>
+        <w:t xml:space="preserve"> – זיהוי חברי העמותה בהתחברות לפאנל ע"י חשבונות ה-</w:t>
+      </w:r>
+      <w:r>
+        <w:rPr>
+          <w:rFonts w:asciiTheme="minorBidi" w:hAnsiTheme="minorBidi" w:cstheme="minorBidi"/>
           <w:sz w:val="24"/>
         </w:rPr>
         <w:t>Google</w:t>
       </w:r>
       <w:r>
         <w:rPr>
-          <w:rFonts w:hint="cs"/>
+          <w:rFonts w:asciiTheme="minorBidi" w:hAnsiTheme="minorBidi" w:cstheme="minorBidi"/>
           <w:sz w:val="24"/>
           <w:rtl/>
         </w:rPr>
@@ -1513,6 +1517,7 @@
         </w:numPr>
         <w:spacing w:line="360" w:lineRule="auto"/>
         <w:rPr>
+          <w:rFonts w:asciiTheme="minorBidi" w:hAnsiTheme="minorBidi" w:cstheme="minorBidi"/>
           <w:sz w:val="24"/>
           <w:rtl/>
         </w:rPr>
@@ -1520,6 +1525,7 @@
       <w:proofErr w:type="spellStart"/>
       <w:r>
         <w:rPr>
+          <w:rFonts w:asciiTheme="minorBidi" w:hAnsiTheme="minorBidi" w:cstheme="minorBidi"/>
           <w:sz w:val="24"/>
         </w:rPr>
         <w:t>NodeJS</w:t>
@@ -1527,32 +1533,18 @@
       <w:proofErr w:type="spellEnd"/>
       <w:r>
         <w:rPr>
+          <w:rFonts w:asciiTheme="minorBidi" w:hAnsiTheme="minorBidi" w:cstheme="minorBidi"/>
           <w:sz w:val="24"/>
         </w:rPr>
         <w:t>, AngularJS</w:t>
       </w:r>
       <w:r>
         <w:rPr>
-          <w:rFonts w:hint="cs"/>
-          <w:sz w:val="24"/>
-          <w:rtl/>
-        </w:rPr>
-        <w:t xml:space="preserve"> </w:t>
-      </w:r>
-      <w:r>
-        <w:rPr>
-          <w:sz w:val="24"/>
-          <w:rtl/>
-        </w:rPr>
-        <w:t>–</w:t>
-      </w:r>
-      <w:r>
-        <w:rPr>
-          <w:rFonts w:hint="cs"/>
-          <w:sz w:val="24"/>
-          <w:rtl/>
-        </w:rPr>
-        <w:t xml:space="preserve"> שימוש בפלטפורמות תכנות חדישות על מנת לתת מענה לאתר חדיש וטכנולוגי.</w:t>
+          <w:rFonts w:asciiTheme="minorBidi" w:hAnsiTheme="minorBidi" w:cstheme="minorBidi"/>
+          <w:sz w:val="24"/>
+          <w:rtl/>
+        </w:rPr>
+        <w:t xml:space="preserve"> – שימוש בפלטפורמות תכנות חדישות על מנת לתת מענה לאתר חדיש וטכנולוגי.</w:t>
       </w:r>
     </w:p>
     <w:p>
@@ -1562,65 +1554,66 @@
           <w:ilvl w:val="0"/>
           <w:numId w:val="17"/>
         </w:numPr>
-        <w:jc w:val="left"/>
-        <w:rPr>
-          <w:rFonts w:cs="Times New Roman"/>
-          <w:rtl/>
-        </w:rPr>
-      </w:pPr>
-      <w:r>
-        <w:rPr>
-          <w:rFonts w:cs="Times New Roman" w:hint="cs"/>
-          <w:rtl/>
-        </w:rPr>
-        <w:lastRenderedPageBreak/>
-        <w:t>סקירת</w:t>
-      </w:r>
-      <w:r>
-        <w:rPr>
-          <w:rFonts w:cs="Times New Roman" w:hint="cs"/>
-          <w:rtl/>
-        </w:rPr>
-        <w:t xml:space="preserve"> עבודות דומות בספרות ו</w:t>
-      </w:r>
-      <w:r>
-        <w:rPr>
-          <w:rFonts w:cs="Times New Roman" w:hint="cs"/>
-          <w:rtl/>
-        </w:rPr>
-        <w:t xml:space="preserve">השוואה </w:t>
-      </w:r>
-    </w:p>
-    <w:p>
-      <w:pPr>
         <w:spacing w:line="360" w:lineRule="auto"/>
         <w:jc w:val="left"/>
         <w:rPr>
-          <w:highlight w:val="green"/>
-          <w:rtl/>
-        </w:rPr>
-      </w:pPr>
+          <w:rFonts w:asciiTheme="minorBidi" w:hAnsiTheme="minorBidi" w:cstheme="minorBidi"/>
+          <w:rtl/>
+        </w:rPr>
+      </w:pPr>
+      <w:r>
+        <w:rPr>
+          <w:rFonts w:asciiTheme="minorBidi" w:hAnsiTheme="minorBidi" w:cstheme="minorBidi"/>
+          <w:rtl/>
+        </w:rPr>
+        <w:t>סקירת</w:t>
+      </w:r>
+      <w:r>
+        <w:rPr>
+          <w:rFonts w:asciiTheme="minorBidi" w:hAnsiTheme="minorBidi" w:cstheme="minorBidi"/>
+          <w:rtl/>
+        </w:rPr>
+        <w:t xml:space="preserve"> עבודות דומות בספרות ו</w:t>
+      </w:r>
+      <w:r>
+        <w:rPr>
+          <w:rFonts w:asciiTheme="minorBidi" w:hAnsiTheme="minorBidi" w:cstheme="minorBidi"/>
+          <w:rtl/>
+        </w:rPr>
+        <w:t xml:space="preserve">השוואה </w:t>
+      </w:r>
     </w:p>
     <w:p>
       <w:pPr>
         <w:spacing w:line="360" w:lineRule="auto"/>
         <w:jc w:val="left"/>
         <w:rPr>
+          <w:rFonts w:asciiTheme="minorBidi" w:hAnsiTheme="minorBidi" w:cstheme="minorBidi"/>
           <w:highlight w:val="green"/>
-          <w:rtl/>
-        </w:rPr>
-      </w:pPr>
-      <w:r>
-        <w:rPr>
-          <w:rFonts w:hint="cs"/>
+        </w:rPr>
+      </w:pPr>
+    </w:p>
+    <w:p>
+      <w:pPr>
+        <w:spacing w:line="360" w:lineRule="auto"/>
+        <w:jc w:val="left"/>
+        <w:rPr>
+          <w:rFonts w:asciiTheme="minorBidi" w:hAnsiTheme="minorBidi" w:cstheme="minorBidi"/>
           <w:highlight w:val="green"/>
           <w:rtl/>
         </w:rPr>
+      </w:pPr>
+      <w:r>
+        <w:rPr>
+          <w:rFonts w:asciiTheme="minorBidi" w:hAnsiTheme="minorBidi" w:cstheme="minorBidi"/>
+          <w:highlight w:val="green"/>
+          <w:rtl/>
+        </w:rPr>
         <w:t>פרק זה ייכתב בשלב ההצעה</w:t>
       </w:r>
       <w:r>
         <w:rPr>
-          <w:rFonts w:hint="cs"/>
+          <w:rFonts w:asciiTheme="minorBidi" w:hAnsiTheme="minorBidi" w:cstheme="minorBidi"/>
           <w:highlight w:val="green"/>
           <w:rtl/>
         </w:rPr>
@@ -1629,7 +1622,9 @@
     </w:p>
     <w:p>
       <w:pPr>
-        <w:rPr>
+        <w:spacing w:line="360" w:lineRule="auto"/>
+        <w:rPr>
+          <w:rFonts w:asciiTheme="minorBidi" w:hAnsiTheme="minorBidi" w:cstheme="minorBidi"/>
           <w:rtl/>
         </w:rPr>
       </w:pPr>
@@ -1641,34 +1636,35 @@
           <w:ilvl w:val="0"/>
           <w:numId w:val="17"/>
         </w:numPr>
-        <w:jc w:val="left"/>
-        <w:rPr>
-          <w:rFonts w:cs="Times New Roman"/>
-          <w:rtl/>
-        </w:rPr>
-      </w:pPr>
-      <w:r>
-        <w:rPr>
-          <w:rFonts w:cs="Times New Roman" w:hint="cs"/>
-          <w:rtl/>
-        </w:rPr>
-        <w:t>נספחים</w:t>
-      </w:r>
-    </w:p>
-    <w:p>
-      <w:pPr>
         <w:spacing w:line="360" w:lineRule="auto"/>
         <w:jc w:val="left"/>
         <w:rPr>
-          <w:rFonts w:cs="David"/>
-          <w:sz w:val="24"/>
-          <w:szCs w:val="24"/>
-          <w:rtl/>
-        </w:rPr>
-      </w:pPr>
-      <w:r>
-        <w:rPr>
-          <w:rFonts w:cs="David" w:hint="cs"/>
+          <w:rFonts w:asciiTheme="minorBidi" w:hAnsiTheme="minorBidi" w:cstheme="minorBidi"/>
+          <w:rtl/>
+        </w:rPr>
+      </w:pPr>
+      <w:r>
+        <w:rPr>
+          <w:rFonts w:asciiTheme="minorBidi" w:hAnsiTheme="minorBidi" w:cstheme="minorBidi"/>
+          <w:rtl/>
+        </w:rPr>
+        <w:t>נספחים</w:t>
+      </w:r>
+    </w:p>
+    <w:p>
+      <w:pPr>
+        <w:spacing w:line="360" w:lineRule="auto"/>
+        <w:jc w:val="left"/>
+        <w:rPr>
+          <w:rFonts w:asciiTheme="minorBidi" w:hAnsiTheme="minorBidi" w:cstheme="minorBidi"/>
+          <w:sz w:val="24"/>
+          <w:szCs w:val="24"/>
+          <w:rtl/>
+        </w:rPr>
+      </w:pPr>
+      <w:r>
+        <w:rPr>
+          <w:rFonts w:asciiTheme="minorBidi" w:hAnsiTheme="minorBidi" w:cstheme="minorBidi"/>
           <w:sz w:val="24"/>
           <w:szCs w:val="24"/>
           <w:rtl/>
@@ -1677,25 +1673,16 @@
       </w:r>
       <w:r>
         <w:rPr>
-          <w:rFonts w:cs="David"/>
-          <w:sz w:val="24"/>
-          <w:szCs w:val="24"/>
-          <w:rtl/>
-        </w:rPr>
-        <w:t>תרשימים נוספים</w:t>
-      </w:r>
-      <w:r>
-        <w:rPr>
-          <w:rFonts w:cs="David" w:hint="cs"/>
-          <w:sz w:val="24"/>
-          <w:szCs w:val="24"/>
-          <w:rtl/>
-        </w:rPr>
-        <w:t xml:space="preserve">, </w:t>
-      </w:r>
-      <w:r>
-        <w:rPr>
-          <w:rFonts w:cs="David" w:hint="cs"/>
+          <w:rFonts w:asciiTheme="minorBidi" w:hAnsiTheme="minorBidi" w:cstheme="minorBidi"/>
+          <w:sz w:val="24"/>
+          <w:szCs w:val="24"/>
+          <w:rtl/>
+        </w:rPr>
+        <w:t xml:space="preserve">תרשימים נוספים, </w:t>
+      </w:r>
+      <w:r>
+        <w:rPr>
+          <w:rFonts w:asciiTheme="minorBidi" w:hAnsiTheme="minorBidi" w:cstheme="minorBidi"/>
           <w:sz w:val="24"/>
           <w:szCs w:val="24"/>
           <w:rtl/>
@@ -1704,7 +1691,7 @@
       </w:r>
       <w:r>
         <w:rPr>
-          <w:rFonts w:cs="David"/>
+          <w:rFonts w:asciiTheme="minorBidi" w:hAnsiTheme="minorBidi" w:cstheme="minorBidi"/>
           <w:sz w:val="24"/>
           <w:szCs w:val="24"/>
           <w:rtl/>
@@ -1713,7 +1700,7 @@
       </w:r>
       <w:r>
         <w:rPr>
-          <w:rFonts w:cs="David"/>
+          <w:rFonts w:asciiTheme="minorBidi" w:hAnsiTheme="minorBidi" w:cstheme="minorBidi"/>
           <w:sz w:val="24"/>
           <w:szCs w:val="24"/>
         </w:rPr>
@@ -1721,7 +1708,7 @@
       </w:r>
       <w:r>
         <w:rPr>
-          <w:rFonts w:cs="David"/>
+          <w:rFonts w:asciiTheme="minorBidi" w:hAnsiTheme="minorBidi" w:cstheme="minorBidi"/>
           <w:sz w:val="24"/>
           <w:szCs w:val="24"/>
           <w:rtl/>
@@ -1736,14 +1723,16 @@
           <w:ilvl w:val="0"/>
           <w:numId w:val="21"/>
         </w:numPr>
+        <w:spacing w:line="360" w:lineRule="auto"/>
         <w:jc w:val="left"/>
         <w:rPr>
-          <w:rtl/>
-        </w:rPr>
-      </w:pPr>
-      <w:r>
-        <w:rPr>
-          <w:rFonts w:hint="cs"/>
+          <w:rFonts w:asciiTheme="minorBidi" w:hAnsiTheme="minorBidi" w:cstheme="minorBidi"/>
+          <w:rtl/>
+        </w:rPr>
+      </w:pPr>
+      <w:r>
+        <w:rPr>
+          <w:rFonts w:asciiTheme="minorBidi" w:hAnsiTheme="minorBidi" w:cstheme="minorBidi"/>
           <w:rtl/>
         </w:rPr>
         <w:t>רשימת ספרות \ ביבליוגרפיה</w:t>
@@ -1751,12 +1740,83 @@
     </w:p>
     <w:p>
       <w:pPr>
-        <w:pStyle w:val="Heading2"/>
+        <w:pStyle w:val="ListParagraph"/>
+        <w:numPr>
+          <w:ilvl w:val="0"/>
+          <w:numId w:val="25"/>
+        </w:numPr>
+        <w:rPr>
+          <w:rFonts w:asciiTheme="minorBidi" w:hAnsiTheme="minorBidi" w:cstheme="minorBidi"/>
+          <w:rtl/>
+        </w:rPr>
+      </w:pPr>
+      <w:hyperlink r:id="rId10" w:history="1">
+        <w:proofErr w:type="spellStart"/>
+        <w:r>
+          <w:rPr>
+            <w:rStyle w:val="Hyperlink"/>
+            <w:rFonts w:asciiTheme="minorBidi" w:hAnsiTheme="minorBidi" w:cstheme="minorBidi"/>
+          </w:rPr>
+          <w:t>NodeJS</w:t>
+        </w:r>
+        <w:proofErr w:type="spellEnd"/>
+        <w:r>
+          <w:rPr>
+            <w:rStyle w:val="Hyperlink"/>
+            <w:rFonts w:asciiTheme="minorBidi" w:hAnsiTheme="minorBidi" w:cstheme="minorBidi"/>
+          </w:rPr>
+          <w:t xml:space="preserve"> Platform</w:t>
+        </w:r>
+      </w:hyperlink>
+    </w:p>
+    <w:p>
+      <w:pPr>
+        <w:pStyle w:val="ListParagraph"/>
+        <w:numPr>
+          <w:ilvl w:val="0"/>
+          <w:numId w:val="25"/>
+        </w:numPr>
+        <w:rPr>
+          <w:rFonts w:asciiTheme="minorBidi" w:hAnsiTheme="minorBidi" w:cstheme="minorBidi"/>
+        </w:rPr>
+      </w:pPr>
+      <w:hyperlink r:id="rId11" w:history="1">
+        <w:r>
+          <w:rPr>
+            <w:rStyle w:val="Hyperlink"/>
+            <w:rFonts w:asciiTheme="minorBidi" w:hAnsiTheme="minorBidi" w:cstheme="minorBidi"/>
+          </w:rPr>
+          <w:t>AngularJS</w:t>
+        </w:r>
+      </w:hyperlink>
+    </w:p>
+    <w:p>
+      <w:pPr>
         <w:jc w:val="left"/>
         <w:rPr>
-          <w:rtl/>
-        </w:rPr>
-      </w:pPr>
+          <w:rFonts w:asciiTheme="minorBidi" w:hAnsiTheme="minorBidi" w:cstheme="minorBidi"/>
+        </w:rPr>
+      </w:pPr>
+    </w:p>
+    <w:p>
+      <w:pPr>
+        <w:bidi w:val="0"/>
+        <w:jc w:val="left"/>
+        <w:rPr>
+          <w:rFonts w:asciiTheme="minorBidi" w:eastAsiaTheme="majorEastAsia" w:hAnsiTheme="minorBidi" w:cstheme="minorBidi"/>
+          <w:color w:val="2E74B5" w:themeColor="accent1" w:themeShade="BF"/>
+          <w:sz w:val="26"/>
+          <w:szCs w:val="26"/>
+          <w:rtl/>
+        </w:rPr>
+      </w:pPr>
+      <w:r>
+        <w:rPr>
+          <w:rFonts w:asciiTheme="minorBidi" w:hAnsiTheme="minorBidi" w:cstheme="minorBidi"/>
+          <w:rtl/>
+        </w:rPr>
+        <w:br w:type="page"/>
+      </w:r>
     </w:p>
     <w:p>
       <w:pPr>
@@ -1765,159 +1825,579 @@
           <w:ilvl w:val="0"/>
           <w:numId w:val="21"/>
         </w:numPr>
-        <w:jc w:val="left"/>
-        <w:rPr>
-          <w:rtl/>
-        </w:rPr>
-      </w:pPr>
-      <w:r>
-        <w:rPr>
-          <w:rFonts w:hint="cs"/>
-          <w:rtl/>
-        </w:rPr>
-        <w:t>תרשימים</w:t>
-      </w:r>
-      <w:r>
-        <w:rPr>
-          <w:rFonts w:hint="cs"/>
-          <w:rtl/>
-        </w:rPr>
-        <w:t xml:space="preserve"> וטבלאות</w:t>
-      </w:r>
-      <w:bookmarkStart w:id="0" w:name="_GoBack"/>
-      <w:bookmarkEnd w:id="0"/>
-    </w:p>
-    <w:p>
-      <w:pPr>
-        <w:spacing w:line="360" w:lineRule="auto"/>
-        <w:rPr>
-          <w:rFonts w:cs="David"/>
-          <w:b/>
-          <w:bCs/>
-          <w:sz w:val="28"/>
-          <w:szCs w:val="28"/>
-          <w:u w:val="single"/>
-          <w:rtl/>
-        </w:rPr>
-      </w:pPr>
-      <w:r>
-        <w:rPr>
-          <w:rFonts w:cs="David" w:hint="cs"/>
-          <w:b/>
-          <w:bCs/>
-          <w:sz w:val="28"/>
-          <w:szCs w:val="28"/>
-          <w:u w:val="single"/>
-          <w:rtl/>
-        </w:rPr>
-        <w:t>מסכים</w:t>
-      </w:r>
-      <w:r>
-        <w:rPr>
-          <w:rFonts w:cs="David" w:hint="cs"/>
-          <w:b/>
-          <w:bCs/>
-          <w:sz w:val="28"/>
-          <w:szCs w:val="28"/>
-          <w:u w:val="single"/>
-          <w:rtl/>
-        </w:rPr>
-        <w:t xml:space="preserve"> (אם לא למעלה)</w:t>
-      </w:r>
-    </w:p>
-    <w:p>
-      <w:pPr>
-        <w:spacing w:line="360" w:lineRule="auto"/>
-        <w:rPr>
-          <w:rFonts w:cs="David"/>
-          <w:b/>
-          <w:bCs/>
-          <w:sz w:val="28"/>
-          <w:szCs w:val="28"/>
-          <w:u w:val="single"/>
-          <w:rtl/>
-        </w:rPr>
-      </w:pPr>
-      <w:r>
-        <w:rPr>
-          <w:rFonts w:cs="David" w:hint="cs"/>
-          <w:b/>
-          <w:bCs/>
-          <w:sz w:val="28"/>
-          <w:szCs w:val="28"/>
-          <w:u w:val="single"/>
-          <w:rtl/>
-        </w:rPr>
-        <w:t>תרשימי תיכון כגון: דיאגרמת רכיבים \ הפצה (</w:t>
-      </w:r>
-      <w:r>
-        <w:rPr>
-          <w:rFonts w:cs="David"/>
-          <w:b/>
-          <w:bCs/>
-          <w:sz w:val="28"/>
-          <w:szCs w:val="28"/>
-          <w:u w:val="single"/>
-        </w:rPr>
-        <w:t>UML</w:t>
-      </w:r>
-      <w:r>
-        <w:rPr>
-          <w:rFonts w:cs="David" w:hint="cs"/>
-          <w:b/>
-          <w:bCs/>
-          <w:sz w:val="28"/>
-          <w:szCs w:val="28"/>
-          <w:u w:val="single"/>
-          <w:rtl/>
-        </w:rPr>
-        <w:t xml:space="preserve">), </w:t>
-      </w:r>
-      <w:r>
-        <w:rPr>
-          <w:rFonts w:cs="David" w:hint="cs"/>
-          <w:b/>
-          <w:bCs/>
-          <w:sz w:val="28"/>
-          <w:szCs w:val="28"/>
-          <w:u w:val="single"/>
-          <w:rtl/>
-        </w:rPr>
-        <w:t>דיאגרמת ישויות</w:t>
-      </w:r>
-    </w:p>
-    <w:p>
-      <w:pPr>
-        <w:spacing w:line="360" w:lineRule="auto"/>
-        <w:rPr>
-          <w:rFonts w:cs="David"/>
-          <w:b/>
-          <w:bCs/>
-          <w:sz w:val="28"/>
-          <w:szCs w:val="28"/>
-          <w:u w:val="single"/>
-          <w:rtl/>
-        </w:rPr>
-      </w:pPr>
-      <w:r>
-        <w:rPr>
-          <w:rFonts w:cs="David" w:hint="cs"/>
-          <w:b/>
-          <w:bCs/>
-          <w:sz w:val="28"/>
-          <w:szCs w:val="28"/>
-          <w:u w:val="single"/>
-          <w:rtl/>
-        </w:rPr>
-        <w:t>טבלאות במסד נתונים</w:t>
-      </w:r>
-    </w:p>
-    <w:p>
-      <w:pPr>
         <w:spacing w:line="360" w:lineRule="auto"/>
         <w:jc w:val="left"/>
         <w:rPr>
-          <w:rFonts w:cs="David"/>
+          <w:rFonts w:asciiTheme="minorBidi" w:hAnsiTheme="minorBidi" w:cstheme="minorBidi"/>
+          <w:rtl/>
+        </w:rPr>
+      </w:pPr>
+      <w:r>
+        <w:rPr>
+          <w:rFonts w:asciiTheme="minorBidi" w:hAnsiTheme="minorBidi" w:cstheme="minorBidi"/>
+          <w:rtl/>
+        </w:rPr>
+        <w:lastRenderedPageBreak/>
+        <w:t>תרשימים וטבלאות</w:t>
+      </w:r>
+      <w:r>
+        <w:rPr>
+          <w:rFonts w:asciiTheme="minorBidi" w:hAnsiTheme="minorBidi" w:cstheme="minorBidi"/>
+          <w:rtl/>
+        </w:rPr>
+        <w:br/>
+      </w:r>
+      <w:r>
+        <w:rPr>
+          <w:rFonts w:asciiTheme="minorBidi" w:hAnsiTheme="minorBidi" w:cstheme="minorBidi"/>
+          <w:color w:val="auto"/>
+          <w:sz w:val="24"/>
+          <w:szCs w:val="24"/>
+          <w:rtl/>
+        </w:rPr>
+        <w:t xml:space="preserve">1. </w:t>
+      </w:r>
+      <w:r>
+        <w:rPr>
+          <w:rFonts w:asciiTheme="minorBidi" w:hAnsiTheme="minorBidi" w:cstheme="minorBidi"/>
+          <w:color w:val="auto"/>
+          <w:sz w:val="24"/>
+          <w:szCs w:val="24"/>
+        </w:rPr>
+        <w:t>Class Diagram</w:t>
+      </w:r>
+      <w:r>
+        <w:rPr>
+          <w:rFonts w:asciiTheme="minorBidi" w:hAnsiTheme="minorBidi" w:cstheme="minorBidi"/>
+          <w:sz w:val="24"/>
+          <w:szCs w:val="24"/>
+          <w:rtl/>
+        </w:rPr>
+        <w:br/>
+      </w:r>
+      <w:r>
+        <w:rPr>
+          <w:rFonts w:asciiTheme="minorBidi" w:hAnsiTheme="minorBidi" w:cs="Arial"/>
+          <w:noProof/>
+          <w:sz w:val="24"/>
+          <w:szCs w:val="24"/>
+          <w:rtl/>
+        </w:rPr>
+        <w:drawing>
+          <wp:inline distT="0" distB="0" distL="0" distR="0">
+            <wp:extent cx="5400675" cy="5213254"/>
+            <wp:effectExtent l="0" t="0" r="0" b="6985"/>
+            <wp:docPr id="7" name="Picture 7" descr="C:\Users\Afek\Documents\לימודים\שנה ד'\Israel Young Entrepreneurs\Documents\uml\classDiagram.png"/>
+            <wp:cNvGraphicFramePr>
+              <a:graphicFrameLocks xmlns:a="http://schemas.openxmlformats.org/drawingml/2006/main" noChangeAspect="1"/>
+            </wp:cNvGraphicFramePr>
+            <a:graphic xmlns:a="http://schemas.openxmlformats.org/drawingml/2006/main">
+              <a:graphicData uri="http://schemas.openxmlformats.org/drawingml/2006/picture">
+                <pic:pic xmlns:pic="http://schemas.openxmlformats.org/drawingml/2006/picture">
+                  <pic:nvPicPr>
+                    <pic:cNvPr id="0" name="Picture 2" descr="C:\Users\Afek\Documents\לימודים\שנה ד'\Israel Young Entrepreneurs\Documents\uml\classDiagram.png"/>
+                    <pic:cNvPicPr>
+                      <a:picLocks noChangeAspect="1" noChangeArrowheads="1"/>
+                    </pic:cNvPicPr>
+                  </pic:nvPicPr>
+                  <pic:blipFill>
+                    <a:blip r:embed="rId12">
+                      <a:extLst>
+                        <a:ext uri="{28A0092B-C50C-407E-A947-70E740481C1C}">
+                          <a14:useLocalDpi xmlns:a14="http://schemas.microsoft.com/office/drawing/2010/main" val="0"/>
+                        </a:ext>
+                      </a:extLst>
+                    </a:blip>
+                    <a:srcRect/>
+                    <a:stretch>
+                      <a:fillRect/>
+                    </a:stretch>
+                  </pic:blipFill>
+                  <pic:spPr bwMode="auto">
+                    <a:xfrm>
+                      <a:off x="0" y="0"/>
+                      <a:ext cx="5400675" cy="5213254"/>
+                    </a:xfrm>
+                    <a:prstGeom prst="rect">
+                      <a:avLst/>
+                    </a:prstGeom>
+                    <a:noFill/>
+                    <a:ln>
+                      <a:noFill/>
+                    </a:ln>
+                  </pic:spPr>
+                </pic:pic>
+              </a:graphicData>
+            </a:graphic>
+          </wp:inline>
+        </w:drawing>
+      </w:r>
+      <w:r>
+        <w:rPr>
+          <w:rFonts w:asciiTheme="minorBidi" w:hAnsiTheme="minorBidi" w:cstheme="minorBidi"/>
+          <w:sz w:val="24"/>
+          <w:szCs w:val="24"/>
+          <w:rtl/>
+        </w:rPr>
+        <w:br/>
+      </w:r>
+      <w:r>
+        <w:rPr>
+          <w:rFonts w:asciiTheme="minorBidi" w:hAnsiTheme="minorBidi" w:cstheme="minorBidi"/>
+          <w:sz w:val="24"/>
+          <w:szCs w:val="24"/>
+          <w:rtl/>
+        </w:rPr>
+        <w:br/>
+      </w:r>
+      <w:r>
+        <w:rPr>
+          <w:rFonts w:asciiTheme="minorBidi" w:hAnsiTheme="minorBidi" w:cstheme="minorBidi"/>
+          <w:sz w:val="24"/>
+          <w:szCs w:val="24"/>
+          <w:rtl/>
+        </w:rPr>
+        <w:br/>
+      </w:r>
+      <w:r>
+        <w:rPr>
+          <w:rFonts w:asciiTheme="minorBidi" w:hAnsiTheme="minorBidi" w:cstheme="minorBidi"/>
+          <w:sz w:val="24"/>
+          <w:szCs w:val="24"/>
+          <w:rtl/>
+        </w:rPr>
+        <w:br/>
+      </w:r>
+      <w:r>
+        <w:rPr>
+          <w:rFonts w:asciiTheme="minorBidi" w:hAnsiTheme="minorBidi" w:cstheme="minorBidi"/>
+          <w:sz w:val="24"/>
+          <w:szCs w:val="24"/>
+          <w:rtl/>
+        </w:rPr>
+        <w:br/>
+      </w:r>
+      <w:r>
+        <w:rPr>
+          <w:rFonts w:asciiTheme="minorBidi" w:hAnsiTheme="minorBidi" w:cstheme="minorBidi"/>
+          <w:sz w:val="24"/>
+          <w:szCs w:val="24"/>
+          <w:rtl/>
+        </w:rPr>
+        <w:br/>
+      </w:r>
+      <w:r>
+        <w:rPr>
+          <w:rFonts w:asciiTheme="minorBidi" w:hAnsiTheme="minorBidi" w:cstheme="minorBidi"/>
+          <w:sz w:val="24"/>
+          <w:szCs w:val="24"/>
+          <w:rtl/>
+        </w:rPr>
+        <w:br/>
+      </w:r>
+      <w:r>
+        <w:rPr>
+          <w:rFonts w:asciiTheme="minorBidi" w:hAnsiTheme="minorBidi" w:cstheme="minorBidi"/>
+          <w:sz w:val="24"/>
+          <w:szCs w:val="24"/>
+          <w:rtl/>
+        </w:rPr>
+        <w:br/>
+      </w:r>
+      <w:r>
+        <w:rPr>
+          <w:rFonts w:asciiTheme="minorBidi" w:hAnsiTheme="minorBidi" w:cstheme="minorBidi" w:hint="cs"/>
+          <w:color w:val="auto"/>
+          <w:sz w:val="24"/>
+          <w:szCs w:val="24"/>
+          <w:rtl/>
+        </w:rPr>
+        <w:lastRenderedPageBreak/>
+        <w:t xml:space="preserve">2. </w:t>
+      </w:r>
+      <w:r>
+        <w:rPr>
+          <w:rFonts w:asciiTheme="minorBidi" w:hAnsiTheme="minorBidi" w:cstheme="minorBidi"/>
+          <w:color w:val="auto"/>
+          <w:sz w:val="24"/>
+          <w:szCs w:val="24"/>
+        </w:rPr>
+        <w:t>Sequence Diagram – Crew Member Login</w:t>
+      </w:r>
+      <w:r>
+        <w:rPr>
+          <w:rFonts w:asciiTheme="minorBidi" w:hAnsiTheme="minorBidi" w:cstheme="minorBidi"/>
+          <w:rtl/>
+        </w:rPr>
+        <w:br/>
+      </w:r>
+      <w:r>
+        <w:rPr>
+          <w:rFonts w:asciiTheme="minorBidi" w:hAnsiTheme="minorBidi" w:cs="Arial"/>
+          <w:noProof/>
+          <w:rtl/>
+        </w:rPr>
+        <w:drawing>
+          <wp:inline distT="0" distB="0" distL="0" distR="0">
+            <wp:extent cx="5400675" cy="2171923"/>
+            <wp:effectExtent l="0" t="0" r="0" b="0"/>
+            <wp:docPr id="8" name="Picture 8" descr="C:\Users\Afek\Documents\לימודים\שנה ד'\Israel Young Entrepreneurs\Documents\uml\crewMemberLogin.png"/>
+            <wp:cNvGraphicFramePr>
+              <a:graphicFrameLocks xmlns:a="http://schemas.openxmlformats.org/drawingml/2006/main" noChangeAspect="1"/>
+            </wp:cNvGraphicFramePr>
+            <a:graphic xmlns:a="http://schemas.openxmlformats.org/drawingml/2006/main">
+              <a:graphicData uri="http://schemas.openxmlformats.org/drawingml/2006/picture">
+                <pic:pic xmlns:pic="http://schemas.openxmlformats.org/drawingml/2006/picture">
+                  <pic:nvPicPr>
+                    <pic:cNvPr id="0" name="Picture 3" descr="C:\Users\Afek\Documents\לימודים\שנה ד'\Israel Young Entrepreneurs\Documents\uml\crewMemberLogin.png"/>
+                    <pic:cNvPicPr>
+                      <a:picLocks noChangeAspect="1" noChangeArrowheads="1"/>
+                    </pic:cNvPicPr>
+                  </pic:nvPicPr>
+                  <pic:blipFill>
+                    <a:blip r:embed="rId13">
+                      <a:extLst>
+                        <a:ext uri="{28A0092B-C50C-407E-A947-70E740481C1C}">
+                          <a14:useLocalDpi xmlns:a14="http://schemas.microsoft.com/office/drawing/2010/main" val="0"/>
+                        </a:ext>
+                      </a:extLst>
+                    </a:blip>
+                    <a:srcRect/>
+                    <a:stretch>
+                      <a:fillRect/>
+                    </a:stretch>
+                  </pic:blipFill>
+                  <pic:spPr bwMode="auto">
+                    <a:xfrm>
+                      <a:off x="0" y="0"/>
+                      <a:ext cx="5400675" cy="2171923"/>
+                    </a:xfrm>
+                    <a:prstGeom prst="rect">
+                      <a:avLst/>
+                    </a:prstGeom>
+                    <a:noFill/>
+                    <a:ln>
+                      <a:noFill/>
+                    </a:ln>
+                  </pic:spPr>
+                </pic:pic>
+              </a:graphicData>
+            </a:graphic>
+          </wp:inline>
+        </w:drawing>
+      </w:r>
+      <w:r>
+        <w:rPr>
+          <w:rFonts w:asciiTheme="minorBidi" w:hAnsiTheme="minorBidi" w:cstheme="minorBidi"/>
+          <w:rtl/>
+        </w:rPr>
+        <w:br/>
+      </w:r>
+      <w:r>
+        <w:rPr>
+          <w:rFonts w:asciiTheme="minorBidi" w:hAnsiTheme="minorBidi" w:cstheme="minorBidi"/>
+          <w:rtl/>
+        </w:rPr>
+        <w:br/>
+      </w:r>
+      <w:r>
+        <w:rPr>
+          <w:rFonts w:asciiTheme="minorBidi" w:hAnsiTheme="minorBidi" w:cstheme="minorBidi" w:hint="cs"/>
+          <w:color w:val="auto"/>
+          <w:sz w:val="24"/>
+          <w:szCs w:val="24"/>
+          <w:rtl/>
+        </w:rPr>
+        <w:t xml:space="preserve">3. </w:t>
+      </w:r>
+      <w:r>
+        <w:rPr>
+          <w:rFonts w:asciiTheme="minorBidi" w:hAnsiTheme="minorBidi" w:cstheme="minorBidi"/>
+          <w:color w:val="auto"/>
+          <w:sz w:val="24"/>
+          <w:szCs w:val="24"/>
+        </w:rPr>
+        <w:t>Sequence Diagram – Add Crew Member</w:t>
+      </w:r>
+      <w:r>
+        <w:rPr>
+          <w:rFonts w:asciiTheme="minorBidi" w:hAnsiTheme="minorBidi" w:cstheme="minorBidi"/>
+          <w:color w:val="auto"/>
+          <w:sz w:val="24"/>
+          <w:szCs w:val="24"/>
+          <w:rtl/>
+        </w:rPr>
+        <w:br/>
+      </w:r>
+      <w:r>
+        <w:rPr>
+          <w:rFonts w:asciiTheme="minorBidi" w:hAnsiTheme="minorBidi" w:cs="Arial"/>
+          <w:noProof/>
+          <w:color w:val="auto"/>
+          <w:sz w:val="24"/>
+          <w:szCs w:val="24"/>
+          <w:rtl/>
+        </w:rPr>
+        <w:drawing>
+          <wp:inline distT="0" distB="0" distL="0" distR="0">
+            <wp:extent cx="5400675" cy="2216726"/>
+            <wp:effectExtent l="0" t="0" r="0" b="0"/>
+            <wp:docPr id="9" name="Picture 9" descr="C:\Users\Afek\Documents\לימודים\שנה ד'\Israel Young Entrepreneurs\Documents\uml\addCrewMember.png"/>
+            <wp:cNvGraphicFramePr>
+              <a:graphicFrameLocks xmlns:a="http://schemas.openxmlformats.org/drawingml/2006/main" noChangeAspect="1"/>
+            </wp:cNvGraphicFramePr>
+            <a:graphic xmlns:a="http://schemas.openxmlformats.org/drawingml/2006/main">
+              <a:graphicData uri="http://schemas.openxmlformats.org/drawingml/2006/picture">
+                <pic:pic xmlns:pic="http://schemas.openxmlformats.org/drawingml/2006/picture">
+                  <pic:nvPicPr>
+                    <pic:cNvPr id="0" name="Picture 4" descr="C:\Users\Afek\Documents\לימודים\שנה ד'\Israel Young Entrepreneurs\Documents\uml\addCrewMember.png"/>
+                    <pic:cNvPicPr>
+                      <a:picLocks noChangeAspect="1" noChangeArrowheads="1"/>
+                    </pic:cNvPicPr>
+                  </pic:nvPicPr>
+                  <pic:blipFill>
+                    <a:blip r:embed="rId14">
+                      <a:extLst>
+                        <a:ext uri="{28A0092B-C50C-407E-A947-70E740481C1C}">
+                          <a14:useLocalDpi xmlns:a14="http://schemas.microsoft.com/office/drawing/2010/main" val="0"/>
+                        </a:ext>
+                      </a:extLst>
+                    </a:blip>
+                    <a:srcRect/>
+                    <a:stretch>
+                      <a:fillRect/>
+                    </a:stretch>
+                  </pic:blipFill>
+                  <pic:spPr bwMode="auto">
+                    <a:xfrm>
+                      <a:off x="0" y="0"/>
+                      <a:ext cx="5400675" cy="2216726"/>
+                    </a:xfrm>
+                    <a:prstGeom prst="rect">
+                      <a:avLst/>
+                    </a:prstGeom>
+                    <a:noFill/>
+                    <a:ln>
+                      <a:noFill/>
+                    </a:ln>
+                  </pic:spPr>
+                </pic:pic>
+              </a:graphicData>
+            </a:graphic>
+          </wp:inline>
+        </w:drawing>
+      </w:r>
+      <w:r>
+        <w:rPr>
+          <w:rFonts w:asciiTheme="minorBidi" w:hAnsiTheme="minorBidi" w:cstheme="minorBidi"/>
+          <w:color w:val="auto"/>
+          <w:sz w:val="24"/>
+          <w:szCs w:val="24"/>
+          <w:rtl/>
+        </w:rPr>
+        <w:br/>
+      </w:r>
+      <w:r>
+        <w:rPr>
+          <w:rFonts w:asciiTheme="minorBidi" w:hAnsiTheme="minorBidi" w:cstheme="minorBidi"/>
+          <w:color w:val="auto"/>
+          <w:sz w:val="24"/>
+          <w:szCs w:val="24"/>
+          <w:rtl/>
+        </w:rPr>
+        <w:br/>
+      </w:r>
+      <w:r>
+        <w:rPr>
+          <w:rFonts w:asciiTheme="minorBidi" w:hAnsiTheme="minorBidi" w:cstheme="minorBidi"/>
+          <w:color w:val="auto"/>
+          <w:sz w:val="24"/>
+          <w:szCs w:val="24"/>
+          <w:rtl/>
+        </w:rPr>
+        <w:br/>
+      </w:r>
+      <w:r>
+        <w:rPr>
+          <w:rFonts w:asciiTheme="minorBidi" w:hAnsiTheme="minorBidi" w:cstheme="minorBidi"/>
+          <w:color w:val="auto"/>
+          <w:sz w:val="24"/>
+          <w:szCs w:val="24"/>
+          <w:rtl/>
+        </w:rPr>
+        <w:br/>
+      </w:r>
+      <w:r>
+        <w:rPr>
+          <w:rFonts w:asciiTheme="minorBidi" w:hAnsiTheme="minorBidi" w:cstheme="minorBidi"/>
+          <w:color w:val="auto"/>
+          <w:sz w:val="24"/>
+          <w:szCs w:val="24"/>
+          <w:rtl/>
+        </w:rPr>
+        <w:br/>
+      </w:r>
+      <w:r>
+        <w:rPr>
+          <w:rFonts w:asciiTheme="minorBidi" w:hAnsiTheme="minorBidi" w:cstheme="minorBidi"/>
+          <w:color w:val="auto"/>
+          <w:sz w:val="24"/>
+          <w:szCs w:val="24"/>
+          <w:rtl/>
+        </w:rPr>
+        <w:br/>
+      </w:r>
+      <w:r>
+        <w:rPr>
+          <w:rFonts w:asciiTheme="minorBidi" w:hAnsiTheme="minorBidi" w:cstheme="minorBidi"/>
+          <w:color w:val="auto"/>
+          <w:sz w:val="24"/>
+          <w:szCs w:val="24"/>
+          <w:rtl/>
+        </w:rPr>
+        <w:br/>
+      </w:r>
+      <w:r>
+        <w:rPr>
+          <w:rFonts w:asciiTheme="minorBidi" w:hAnsiTheme="minorBidi" w:cstheme="minorBidi"/>
+          <w:color w:val="auto"/>
+          <w:sz w:val="24"/>
+          <w:szCs w:val="24"/>
+          <w:rtl/>
+        </w:rPr>
+        <w:br/>
+      </w:r>
+      <w:r>
+        <w:rPr>
+          <w:rFonts w:asciiTheme="minorBidi" w:hAnsiTheme="minorBidi" w:cstheme="minorBidi"/>
+          <w:color w:val="auto"/>
+          <w:sz w:val="24"/>
+          <w:szCs w:val="24"/>
+          <w:rtl/>
+        </w:rPr>
+        <w:br/>
+      </w:r>
+      <w:r>
+        <w:rPr>
+          <w:rFonts w:asciiTheme="minorBidi" w:hAnsiTheme="minorBidi" w:cstheme="minorBidi"/>
+          <w:color w:val="auto"/>
+          <w:sz w:val="24"/>
+          <w:szCs w:val="24"/>
+          <w:rtl/>
+        </w:rPr>
+        <w:lastRenderedPageBreak/>
+        <w:br/>
+      </w:r>
+      <w:r>
+        <w:rPr>
+          <w:rFonts w:asciiTheme="minorBidi" w:hAnsiTheme="minorBidi" w:cstheme="minorBidi" w:hint="cs"/>
+          <w:color w:val="auto"/>
+          <w:sz w:val="24"/>
+          <w:szCs w:val="24"/>
+          <w:rtl/>
+        </w:rPr>
+        <w:t xml:space="preserve">4. </w:t>
+      </w:r>
+      <w:r>
+        <w:rPr>
+          <w:rFonts w:asciiTheme="minorBidi" w:hAnsiTheme="minorBidi" w:cstheme="minorBidi"/>
+          <w:color w:val="auto"/>
+          <w:sz w:val="24"/>
+          <w:szCs w:val="24"/>
+        </w:rPr>
+        <w:t>Deployment Diagram</w:t>
+      </w:r>
+      <w:r>
+        <w:rPr>
+          <w:rFonts w:asciiTheme="minorBidi" w:hAnsiTheme="minorBidi" w:cstheme="minorBidi"/>
+          <w:sz w:val="24"/>
+          <w:szCs w:val="24"/>
+          <w:rtl/>
+        </w:rPr>
+        <w:br/>
+      </w:r>
+      <w:r>
+        <w:rPr>
+          <w:rFonts w:asciiTheme="minorBidi" w:hAnsiTheme="minorBidi" w:cstheme="minorBidi"/>
+          <w:sz w:val="24"/>
+          <w:szCs w:val="24"/>
+          <w:rtl/>
+        </w:rPr>
+        <w:br/>
+      </w:r>
+      <w:r>
+        <w:rPr>
+          <w:rFonts w:asciiTheme="minorBidi" w:hAnsiTheme="minorBidi" w:cs="Arial"/>
+          <w:noProof/>
+          <w:sz w:val="24"/>
+          <w:szCs w:val="24"/>
+          <w:rtl/>
+        </w:rPr>
+        <w:drawing>
+          <wp:inline distT="0" distB="0" distL="0" distR="0">
+            <wp:extent cx="5400675" cy="3280864"/>
+            <wp:effectExtent l="0" t="0" r="0" b="0"/>
+            <wp:docPr id="10" name="Picture 10" descr="C:\Users\Afek\Documents\לימודים\שנה ד'\Israel Young Entrepreneurs\Documents\uml\deployment.png"/>
+            <wp:cNvGraphicFramePr>
+              <a:graphicFrameLocks xmlns:a="http://schemas.openxmlformats.org/drawingml/2006/main" noChangeAspect="1"/>
+            </wp:cNvGraphicFramePr>
+            <a:graphic xmlns:a="http://schemas.openxmlformats.org/drawingml/2006/main">
+              <a:graphicData uri="http://schemas.openxmlformats.org/drawingml/2006/picture">
+                <pic:pic xmlns:pic="http://schemas.openxmlformats.org/drawingml/2006/picture">
+                  <pic:nvPicPr>
+                    <pic:cNvPr id="0" name="Picture 5" descr="C:\Users\Afek\Documents\לימודים\שנה ד'\Israel Young Entrepreneurs\Documents\uml\deployment.png"/>
+                    <pic:cNvPicPr>
+                      <a:picLocks noChangeAspect="1" noChangeArrowheads="1"/>
+                    </pic:cNvPicPr>
+                  </pic:nvPicPr>
+                  <pic:blipFill>
+                    <a:blip r:embed="rId15">
+                      <a:extLst>
+                        <a:ext uri="{28A0092B-C50C-407E-A947-70E740481C1C}">
+                          <a14:useLocalDpi xmlns:a14="http://schemas.microsoft.com/office/drawing/2010/main" val="0"/>
+                        </a:ext>
+                      </a:extLst>
+                    </a:blip>
+                    <a:srcRect/>
+                    <a:stretch>
+                      <a:fillRect/>
+                    </a:stretch>
+                  </pic:blipFill>
+                  <pic:spPr bwMode="auto">
+                    <a:xfrm>
+                      <a:off x="0" y="0"/>
+                      <a:ext cx="5400675" cy="3280864"/>
+                    </a:xfrm>
+                    <a:prstGeom prst="rect">
+                      <a:avLst/>
+                    </a:prstGeom>
+                    <a:noFill/>
+                    <a:ln>
+                      <a:noFill/>
+                    </a:ln>
+                  </pic:spPr>
+                </pic:pic>
+              </a:graphicData>
+            </a:graphic>
+          </wp:inline>
+        </w:drawing>
+      </w:r>
+      <w:r>
+        <w:rPr>
+          <w:rFonts w:asciiTheme="minorBidi" w:hAnsiTheme="minorBidi" w:cstheme="minorBidi"/>
+          <w:sz w:val="24"/>
+          <w:szCs w:val="24"/>
+          <w:rtl/>
+        </w:rPr>
+        <w:br w:type="page"/>
+      </w:r>
+    </w:p>
+    <w:p>
+      <w:pPr>
+        <w:spacing w:line="360" w:lineRule="auto"/>
+        <w:jc w:val="left"/>
+        <w:rPr>
+          <w:rFonts w:asciiTheme="minorBidi" w:hAnsiTheme="minorBidi" w:cstheme="minorBidi"/>
           <w:sz w:val="24"/>
           <w:szCs w:val="24"/>
           <w:rtl/>
@@ -1929,16 +2409,18 @@
         <w:pStyle w:val="Heading2"/>
         <w:numPr>
           <w:ilvl w:val="0"/>
-          <w:numId w:val="21"/>
+          <w:numId w:val="26"/>
         </w:numPr>
+        <w:spacing w:line="360" w:lineRule="auto"/>
         <w:jc w:val="left"/>
         <w:rPr>
-          <w:rtl/>
-        </w:rPr>
-      </w:pPr>
-      <w:r>
-        <w:rPr>
-          <w:rFonts w:hint="cs"/>
+          <w:rFonts w:asciiTheme="minorBidi" w:hAnsiTheme="minorBidi" w:cstheme="minorBidi"/>
+          <w:rtl/>
+        </w:rPr>
+      </w:pPr>
+      <w:r>
+        <w:rPr>
+          <w:rFonts w:asciiTheme="minorBidi" w:hAnsiTheme="minorBidi" w:cstheme="minorBidi"/>
           <w:rtl/>
         </w:rPr>
         <w:t>תכנון הפרויקט</w:t>
@@ -1946,24 +2428,11 @@
     </w:p>
     <w:p>
       <w:pPr>
-        <w:rPr>
-          <w:rtl/>
-        </w:rPr>
-      </w:pPr>
-      <w:r>
-        <w:rPr>
-          <w:rFonts w:hint="cs"/>
-          <w:highlight w:val="green"/>
-          <w:rtl/>
-        </w:rPr>
-        <w:t>נדרש בשלב ההצעה</w:t>
-      </w:r>
-    </w:p>
-    <w:p>
-      <w:pPr>
         <w:pStyle w:val="Heading2"/>
+        <w:spacing w:line="360" w:lineRule="auto"/>
         <w:jc w:val="left"/>
         <w:rPr>
+          <w:rFonts w:asciiTheme="minorBidi" w:hAnsiTheme="minorBidi" w:cstheme="minorBidi"/>
           <w:rtl/>
         </w:rPr>
       </w:pPr>
@@ -1988,7 +2457,7 @@
             <w:pPr>
               <w:spacing w:line="360" w:lineRule="auto"/>
               <w:rPr>
-                <w:rFonts w:cs="David"/>
+                <w:rFonts w:asciiTheme="minorBidi" w:hAnsiTheme="minorBidi"/>
                 <w:sz w:val="28"/>
                 <w:szCs w:val="28"/>
                 <w:rtl/>
@@ -1996,12 +2465,12 @@
             </w:pPr>
             <w:r>
               <w:rPr>
-                <w:rFonts w:cs="David" w:hint="cs"/>
+                <w:rFonts w:asciiTheme="minorBidi" w:hAnsiTheme="minorBidi"/>
                 <w:sz w:val="28"/>
                 <w:szCs w:val="28"/>
                 <w:rtl/>
               </w:rPr>
-              <w:t>4.10.</w:t>
+              <w:t>15.11</w:t>
             </w:r>
           </w:p>
         </w:tc>
@@ -2013,7 +2482,7 @@
             <w:pPr>
               <w:spacing w:line="360" w:lineRule="auto"/>
               <w:rPr>
-                <w:rFonts w:cs="David"/>
+                <w:rFonts w:asciiTheme="minorBidi" w:hAnsiTheme="minorBidi"/>
                 <w:sz w:val="28"/>
                 <w:szCs w:val="28"/>
                 <w:rtl/>
@@ -2021,39 +2490,12 @@
             </w:pPr>
             <w:r>
               <w:rPr>
-                <w:rFonts w:cs="David" w:hint="cs"/>
+                <w:rFonts w:asciiTheme="minorBidi" w:hAnsiTheme="minorBidi"/>
                 <w:sz w:val="28"/>
                 <w:szCs w:val="28"/>
                 <w:rtl/>
               </w:rPr>
-              <w:t>&lt;&lt;</w:t>
-            </w:r>
-            <w:r>
-              <w:rPr>
-                <w:rFonts w:cs="David" w:hint="cs"/>
-                <w:sz w:val="28"/>
-                <w:szCs w:val="28"/>
-                <w:rtl/>
-              </w:rPr>
-              <w:t>פגישת הכרות עם הלקוח</w:t>
-            </w:r>
-            <w:r>
-              <w:rPr>
-                <w:rFonts w:cs="David" w:hint="cs"/>
-                <w:sz w:val="28"/>
-                <w:szCs w:val="28"/>
-                <w:rtl/>
-              </w:rPr>
-              <w:t xml:space="preserve"> </w:t>
-            </w:r>
-            <w:r>
-              <w:rPr>
-                <w:rFonts w:cs="David" w:hint="cs"/>
-                <w:sz w:val="28"/>
-                <w:szCs w:val="28"/>
-                <w:rtl/>
-              </w:rPr>
-              <w:t>&gt;&gt;</w:t>
+              <w:t>תחילת עבודה על מסמך ההצעה</w:t>
             </w:r>
           </w:p>
         </w:tc>
@@ -2067,7 +2509,111 @@
             <w:pPr>
               <w:spacing w:line="360" w:lineRule="auto"/>
               <w:rPr>
-                <w:rFonts w:cs="David"/>
+                <w:rFonts w:asciiTheme="minorBidi" w:hAnsiTheme="minorBidi"/>
+                <w:sz w:val="28"/>
+                <w:szCs w:val="28"/>
+                <w:rtl/>
+              </w:rPr>
+            </w:pPr>
+            <w:r>
+              <w:rPr>
+                <w:rFonts w:asciiTheme="minorBidi" w:hAnsiTheme="minorBidi" w:hint="cs"/>
+                <w:sz w:val="28"/>
+                <w:szCs w:val="28"/>
+                <w:rtl/>
+              </w:rPr>
+              <w:t>4.12</w:t>
+            </w:r>
+          </w:p>
+        </w:tc>
+        <w:tc>
+          <w:tcPr>
+            <w:tcW w:w="5716" w:type="dxa"/>
+          </w:tcPr>
+          <w:p>
+            <w:pPr>
+              <w:spacing w:line="360" w:lineRule="auto"/>
+              <w:rPr>
+                <w:rFonts w:asciiTheme="minorBidi" w:hAnsiTheme="minorBidi"/>
+                <w:sz w:val="28"/>
+                <w:szCs w:val="28"/>
+                <w:rtl/>
+              </w:rPr>
+            </w:pPr>
+            <w:r>
+              <w:rPr>
+                <w:rFonts w:asciiTheme="minorBidi" w:hAnsiTheme="minorBidi" w:hint="cs"/>
+                <w:sz w:val="28"/>
+                <w:szCs w:val="28"/>
+                <w:rtl/>
+              </w:rPr>
+              <w:t>סיום ארכיטקטורת הפרויקט והגשת מסמך ההצעה</w:t>
+            </w:r>
+          </w:p>
+        </w:tc>
+      </w:tr>
+      <w:tr>
+        <w:tc>
+          <w:tcPr>
+            <w:tcW w:w="2840" w:type="dxa"/>
+          </w:tcPr>
+          <w:p>
+            <w:pPr>
+              <w:spacing w:line="360" w:lineRule="auto"/>
+              <w:rPr>
+                <w:rFonts w:asciiTheme="minorBidi" w:hAnsiTheme="minorBidi"/>
+                <w:sz w:val="28"/>
+                <w:szCs w:val="28"/>
+                <w:rtl/>
+              </w:rPr>
+            </w:pPr>
+            <w:r>
+              <w:rPr>
+                <w:rFonts w:asciiTheme="minorBidi" w:hAnsiTheme="minorBidi" w:hint="cs"/>
+                <w:sz w:val="28"/>
+                <w:szCs w:val="28"/>
+                <w:rtl/>
+              </w:rPr>
+              <w:t>5.12</w:t>
+            </w:r>
+          </w:p>
+        </w:tc>
+        <w:tc>
+          <w:tcPr>
+            <w:tcW w:w="5716" w:type="dxa"/>
+          </w:tcPr>
+          <w:p>
+            <w:pPr>
+              <w:spacing w:line="360" w:lineRule="auto"/>
+              <w:rPr>
+                <w:rFonts w:asciiTheme="minorBidi" w:hAnsiTheme="minorBidi"/>
+                <w:sz w:val="28"/>
+                <w:szCs w:val="28"/>
+                <w:rtl/>
+              </w:rPr>
+            </w:pPr>
+            <w:r>
+              <w:rPr>
+                <w:rFonts w:asciiTheme="minorBidi" w:hAnsiTheme="minorBidi" w:hint="cs"/>
+                <w:sz w:val="28"/>
+                <w:szCs w:val="28"/>
+                <w:rtl/>
+              </w:rPr>
+              <w:t>תחילת עבודה על אב טיפוס ראשוני על סמך תרשימי הפרויקט</w:t>
+            </w:r>
+          </w:p>
+        </w:tc>
+      </w:tr>
+      <w:tr>
+        <w:tc>
+          <w:tcPr>
+            <w:tcW w:w="2840" w:type="dxa"/>
+          </w:tcPr>
+          <w:p>
+            <w:pPr>
+              <w:spacing w:line="360" w:lineRule="auto"/>
+              <w:rPr>
+                <w:rFonts w:asciiTheme="minorBidi" w:hAnsiTheme="minorBidi"/>
                 <w:sz w:val="28"/>
                 <w:szCs w:val="28"/>
                 <w:rtl/>
@@ -2083,7 +2629,7 @@
             <w:pPr>
               <w:spacing w:line="360" w:lineRule="auto"/>
               <w:rPr>
-                <w:rFonts w:cs="David"/>
+                <w:rFonts w:asciiTheme="minorBidi" w:hAnsiTheme="minorBidi"/>
                 <w:sz w:val="28"/>
                 <w:szCs w:val="28"/>
                 <w:rtl/>
@@ -2101,7 +2647,7 @@
             <w:pPr>
               <w:spacing w:line="360" w:lineRule="auto"/>
               <w:rPr>
-                <w:rFonts w:cs="David"/>
+                <w:rFonts w:asciiTheme="minorBidi" w:hAnsiTheme="minorBidi"/>
                 <w:sz w:val="28"/>
                 <w:szCs w:val="28"/>
                 <w:rtl/>
@@ -2117,7 +2663,7 @@
             <w:pPr>
               <w:spacing w:line="360" w:lineRule="auto"/>
               <w:rPr>
-                <w:rFonts w:cs="David"/>
+                <w:rFonts w:asciiTheme="minorBidi" w:hAnsiTheme="minorBidi"/>
                 <w:sz w:val="28"/>
                 <w:szCs w:val="28"/>
                 <w:rtl/>
@@ -2135,7 +2681,7 @@
             <w:pPr>
               <w:spacing w:line="360" w:lineRule="auto"/>
               <w:rPr>
-                <w:rFonts w:cs="David"/>
+                <w:rFonts w:asciiTheme="minorBidi" w:hAnsiTheme="minorBidi"/>
                 <w:sz w:val="28"/>
                 <w:szCs w:val="28"/>
                 <w:rtl/>
@@ -2151,7 +2697,7 @@
             <w:pPr>
               <w:spacing w:line="360" w:lineRule="auto"/>
               <w:rPr>
-                <w:rFonts w:cs="David"/>
+                <w:rFonts w:asciiTheme="minorBidi" w:hAnsiTheme="minorBidi"/>
                 <w:sz w:val="28"/>
                 <w:szCs w:val="28"/>
                 <w:rtl/>
@@ -2169,7 +2715,7 @@
             <w:pPr>
               <w:spacing w:line="360" w:lineRule="auto"/>
               <w:rPr>
-                <w:rFonts w:cs="David"/>
+                <w:rFonts w:asciiTheme="minorBidi" w:hAnsiTheme="minorBidi"/>
                 <w:sz w:val="28"/>
                 <w:szCs w:val="28"/>
                 <w:rtl/>
@@ -2185,7 +2731,7 @@
             <w:pPr>
               <w:spacing w:line="360" w:lineRule="auto"/>
               <w:rPr>
-                <w:rFonts w:cs="David"/>
+                <w:rFonts w:asciiTheme="minorBidi" w:hAnsiTheme="minorBidi"/>
                 <w:sz w:val="28"/>
                 <w:szCs w:val="28"/>
                 <w:rtl/>
@@ -2203,7 +2749,7 @@
             <w:pPr>
               <w:spacing w:line="360" w:lineRule="auto"/>
               <w:rPr>
-                <w:rFonts w:cs="David"/>
+                <w:rFonts w:asciiTheme="minorBidi" w:hAnsiTheme="minorBidi"/>
                 <w:sz w:val="28"/>
                 <w:szCs w:val="28"/>
                 <w:rtl/>
@@ -2219,7 +2765,7 @@
             <w:pPr>
               <w:spacing w:line="360" w:lineRule="auto"/>
               <w:rPr>
-                <w:rFonts w:cs="David"/>
+                <w:rFonts w:asciiTheme="minorBidi" w:hAnsiTheme="minorBidi"/>
                 <w:sz w:val="28"/>
                 <w:szCs w:val="28"/>
                 <w:rtl/>
@@ -2237,7 +2783,7 @@
             <w:pPr>
               <w:spacing w:line="360" w:lineRule="auto"/>
               <w:rPr>
-                <w:rFonts w:cs="David"/>
+                <w:rFonts w:asciiTheme="minorBidi" w:hAnsiTheme="minorBidi"/>
                 <w:sz w:val="28"/>
                 <w:szCs w:val="28"/>
                 <w:rtl/>
@@ -2253,7 +2799,7 @@
             <w:pPr>
               <w:spacing w:line="360" w:lineRule="auto"/>
               <w:rPr>
-                <w:rFonts w:cs="David"/>
+                <w:rFonts w:asciiTheme="minorBidi" w:hAnsiTheme="minorBidi"/>
                 <w:sz w:val="28"/>
                 <w:szCs w:val="28"/>
                 <w:rtl/>
@@ -2271,7 +2817,7 @@
             <w:pPr>
               <w:spacing w:line="360" w:lineRule="auto"/>
               <w:rPr>
-                <w:rFonts w:cs="David"/>
+                <w:rFonts w:asciiTheme="minorBidi" w:hAnsiTheme="minorBidi"/>
                 <w:sz w:val="28"/>
                 <w:szCs w:val="28"/>
                 <w:rtl/>
@@ -2287,120 +2833,7 @@
             <w:pPr>
               <w:spacing w:line="360" w:lineRule="auto"/>
               <w:rPr>
-                <w:rFonts w:cs="David"/>
-                <w:sz w:val="28"/>
-                <w:szCs w:val="28"/>
-                <w:rtl/>
-              </w:rPr>
-            </w:pPr>
-          </w:p>
-        </w:tc>
-      </w:tr>
-      <w:tr>
-        <w:tc>
-          <w:tcPr>
-            <w:tcW w:w="2840" w:type="dxa"/>
-          </w:tcPr>
-          <w:p>
-            <w:pPr>
-              <w:spacing w:line="360" w:lineRule="auto"/>
-              <w:rPr>
-                <w:rFonts w:cs="David"/>
-                <w:sz w:val="28"/>
-                <w:szCs w:val="28"/>
-                <w:rtl/>
-              </w:rPr>
-            </w:pPr>
-            <w:r>
-              <w:rPr>
-                <w:rFonts w:cs="David" w:hint="cs"/>
-                <w:sz w:val="28"/>
-                <w:szCs w:val="28"/>
-                <w:rtl/>
-              </w:rPr>
-              <w:t>22.2.13</w:t>
-            </w:r>
-          </w:p>
-        </w:tc>
-        <w:tc>
-          <w:tcPr>
-            <w:tcW w:w="5716" w:type="dxa"/>
-          </w:tcPr>
-          <w:p>
-            <w:pPr>
-              <w:spacing w:line="360" w:lineRule="auto"/>
-              <w:rPr>
-                <w:rFonts w:cs="David"/>
-                <w:sz w:val="28"/>
-                <w:szCs w:val="28"/>
-                <w:rtl/>
-              </w:rPr>
-            </w:pPr>
-            <w:r>
-              <w:rPr>
-                <w:rFonts w:cs="David" w:hint="cs"/>
-                <w:sz w:val="28"/>
-                <w:szCs w:val="28"/>
-                <w:rtl/>
-              </w:rPr>
-              <w:t>&lt;&lt;</w:t>
-            </w:r>
-            <w:r>
-              <w:rPr>
-                <w:rFonts w:cs="David" w:hint="cs"/>
-                <w:sz w:val="28"/>
-                <w:szCs w:val="28"/>
-                <w:rtl/>
-              </w:rPr>
-              <w:t>סיום פיתוח שרת</w:t>
-            </w:r>
-            <w:r>
-              <w:rPr>
-                <w:rFonts w:cs="David" w:hint="cs"/>
-                <w:sz w:val="28"/>
-                <w:szCs w:val="28"/>
-                <w:rtl/>
-              </w:rPr>
-              <w:t>&gt;&gt;</w:t>
-            </w:r>
-          </w:p>
-        </w:tc>
-      </w:tr>
-      <w:tr>
-        <w:tc>
-          <w:tcPr>
-            <w:tcW w:w="2840" w:type="dxa"/>
-          </w:tcPr>
-          <w:p>
-            <w:pPr>
-              <w:spacing w:line="360" w:lineRule="auto"/>
-              <w:rPr>
-                <w:rFonts w:cs="David"/>
-                <w:sz w:val="28"/>
-                <w:szCs w:val="28"/>
-                <w:rtl/>
-              </w:rPr>
-            </w:pPr>
-            <w:r>
-              <w:rPr>
-                <w:rFonts w:cs="David" w:hint="cs"/>
-                <w:sz w:val="28"/>
-                <w:szCs w:val="28"/>
-                <w:rtl/>
-              </w:rPr>
-              <w:t>22.3.13</w:t>
-            </w:r>
-          </w:p>
-        </w:tc>
-        <w:tc>
-          <w:tcPr>
-            <w:tcW w:w="5716" w:type="dxa"/>
-          </w:tcPr>
-          <w:p>
-            <w:pPr>
-              <w:spacing w:line="360" w:lineRule="auto"/>
-              <w:rPr>
-                <w:rFonts w:cs="David"/>
+                <w:rFonts w:asciiTheme="minorBidi" w:hAnsiTheme="minorBidi"/>
                 <w:sz w:val="28"/>
                 <w:szCs w:val="28"/>
                 <w:rtl/>
@@ -2414,7 +2847,7 @@
       <w:pPr>
         <w:spacing w:line="360" w:lineRule="auto"/>
         <w:rPr>
-          <w:rFonts w:cs="David"/>
+          <w:rFonts w:asciiTheme="minorBidi" w:hAnsiTheme="minorBidi" w:cstheme="minorBidi"/>
           <w:b/>
           <w:bCs/>
           <w:sz w:val="28"/>
@@ -2429,16 +2862,18 @@
         <w:pStyle w:val="Heading2"/>
         <w:numPr>
           <w:ilvl w:val="0"/>
-          <w:numId w:val="21"/>
+          <w:numId w:val="26"/>
         </w:numPr>
+        <w:spacing w:line="360" w:lineRule="auto"/>
         <w:jc w:val="left"/>
         <w:rPr>
-          <w:rtl/>
-        </w:rPr>
-      </w:pPr>
-      <w:r>
-        <w:rPr>
-          <w:rFonts w:hint="cs"/>
+          <w:rFonts w:asciiTheme="minorBidi" w:hAnsiTheme="minorBidi" w:cstheme="minorBidi"/>
+          <w:rtl/>
+        </w:rPr>
+      </w:pPr>
+      <w:r>
+        <w:rPr>
+          <w:rFonts w:asciiTheme="minorBidi" w:hAnsiTheme="minorBidi" w:cstheme="minorBidi"/>
           <w:rtl/>
         </w:rPr>
         <w:t>טבלת סיכונים</w:t>
@@ -2446,18 +2881,12 @@
     </w:p>
     <w:p>
       <w:pPr>
-        <w:rPr>
-          <w:rtl/>
-        </w:rPr>
-      </w:pPr>
-      <w:r>
-        <w:rPr>
-          <w:rFonts w:hint="cs"/>
-          <w:highlight w:val="green"/>
-          <w:rtl/>
-        </w:rPr>
-        <w:t>נדרש בשלב ההצעה</w:t>
-      </w:r>
+        <w:spacing w:line="360" w:lineRule="auto"/>
+        <w:rPr>
+          <w:rFonts w:asciiTheme="minorBidi" w:hAnsiTheme="minorBidi" w:cstheme="minorBidi"/>
+          <w:rtl/>
+        </w:rPr>
+      </w:pPr>
     </w:p>
     <w:tbl>
       <w:tblPr>
@@ -2479,7 +2908,9 @@
           </w:tcPr>
           <w:p>
             <w:pPr>
-              <w:rPr>
+              <w:spacing w:line="360" w:lineRule="auto"/>
+              <w:rPr>
+                <w:rFonts w:asciiTheme="minorBidi" w:hAnsiTheme="minorBidi"/>
                 <w:b/>
                 <w:bCs/>
                 <w:rtl/>
@@ -2487,7 +2918,7 @@
             </w:pPr>
             <w:r>
               <w:rPr>
-                <w:rFonts w:hint="cs"/>
+                <w:rFonts w:asciiTheme="minorBidi" w:hAnsiTheme="minorBidi"/>
                 <w:b/>
                 <w:bCs/>
                 <w:rtl/>
@@ -2502,7 +2933,9 @@
           </w:tcPr>
           <w:p>
             <w:pPr>
-              <w:rPr>
+              <w:spacing w:line="360" w:lineRule="auto"/>
+              <w:rPr>
+                <w:rFonts w:asciiTheme="minorBidi" w:hAnsiTheme="minorBidi"/>
                 <w:b/>
                 <w:bCs/>
                 <w:rtl/>
@@ -2510,7 +2943,7 @@
             </w:pPr>
             <w:r>
               <w:rPr>
-                <w:rFonts w:hint="cs"/>
+                <w:rFonts w:asciiTheme="minorBidi" w:hAnsiTheme="minorBidi"/>
                 <w:b/>
                 <w:bCs/>
                 <w:rtl/>
@@ -2525,7 +2958,9 @@
           </w:tcPr>
           <w:p>
             <w:pPr>
-              <w:rPr>
+              <w:spacing w:line="360" w:lineRule="auto"/>
+              <w:rPr>
+                <w:rFonts w:asciiTheme="minorBidi" w:hAnsiTheme="minorBidi"/>
                 <w:b/>
                 <w:bCs/>
                 <w:rtl/>
@@ -2533,7 +2968,7 @@
             </w:pPr>
             <w:r>
               <w:rPr>
-                <w:rFonts w:hint="cs"/>
+                <w:rFonts w:asciiTheme="minorBidi" w:hAnsiTheme="minorBidi"/>
                 <w:b/>
                 <w:bCs/>
                 <w:rtl/>
@@ -2548,7 +2983,9 @@
           </w:tcPr>
           <w:p>
             <w:pPr>
-              <w:rPr>
+              <w:spacing w:line="360" w:lineRule="auto"/>
+              <w:rPr>
+                <w:rFonts w:asciiTheme="minorBidi" w:hAnsiTheme="minorBidi"/>
                 <w:b/>
                 <w:bCs/>
                 <w:rtl/>
@@ -2556,7 +2993,7 @@
             </w:pPr>
             <w:r>
               <w:rPr>
-                <w:rFonts w:hint="cs"/>
+                <w:rFonts w:asciiTheme="minorBidi" w:hAnsiTheme="minorBidi"/>
                 <w:b/>
                 <w:bCs/>
                 <w:rtl/>
@@ -2573,13 +3010,15 @@
           </w:tcPr>
           <w:p>
             <w:pPr>
-              <w:rPr>
+              <w:spacing w:line="360" w:lineRule="auto"/>
+              <w:rPr>
+                <w:rFonts w:asciiTheme="minorBidi" w:hAnsiTheme="minorBidi"/>
                 <w:rtl/>
               </w:rPr>
             </w:pPr>
             <w:r>
               <w:rPr>
-                <w:rFonts w:hint="cs"/>
+                <w:rFonts w:asciiTheme="minorBidi" w:hAnsiTheme="minorBidi"/>
                 <w:rtl/>
               </w:rPr>
               <w:t>1</w:t>
@@ -2592,10 +3031,19 @@
           </w:tcPr>
           <w:p>
             <w:pPr>
-              <w:rPr>
+              <w:spacing w:line="360" w:lineRule="auto"/>
+              <w:rPr>
+                <w:rFonts w:asciiTheme="minorBidi" w:hAnsiTheme="minorBidi"/>
                 <w:rtl/>
               </w:rPr>
             </w:pPr>
+            <w:r>
+              <w:rPr>
+                <w:rFonts w:asciiTheme="minorBidi" w:hAnsiTheme="minorBidi"/>
+                <w:rtl/>
+              </w:rPr>
+              <w:t>אי עמידה בלוח הזמנים ובמועד הסיום הסופי</w:t>
+            </w:r>
           </w:p>
         </w:tc>
         <w:tc>
@@ -2604,7 +3052,175 @@
           </w:tcPr>
           <w:p>
             <w:pPr>
-              <w:rPr>
+              <w:spacing w:line="360" w:lineRule="auto"/>
+              <w:rPr>
+                <w:rFonts w:asciiTheme="minorBidi" w:hAnsiTheme="minorBidi"/>
+                <w:rtl/>
+              </w:rPr>
+            </w:pPr>
+            <w:r>
+              <w:rPr>
+                <w:rFonts w:asciiTheme="minorBidi" w:hAnsiTheme="minorBidi"/>
+                <w:rtl/>
+              </w:rPr>
+              <w:t>3</w:t>
+            </w:r>
+          </w:p>
+        </w:tc>
+        <w:tc>
+          <w:tcPr>
+            <w:tcW w:w="2943" w:type="dxa"/>
+          </w:tcPr>
+          <w:p>
+            <w:pPr>
+              <w:spacing w:line="360" w:lineRule="auto"/>
+              <w:rPr>
+                <w:rFonts w:asciiTheme="minorBidi" w:hAnsiTheme="minorBidi"/>
+                <w:rtl/>
+              </w:rPr>
+            </w:pPr>
+            <w:r>
+              <w:rPr>
+                <w:rFonts w:asciiTheme="minorBidi" w:hAnsiTheme="minorBidi"/>
+                <w:rtl/>
+              </w:rPr>
+              <w:t>זירוז תהליך העבודה ואף במקרה חריג הסרת חלק מהפיצ'רים באתר על מנת לעמוד במועד הסופי</w:t>
+            </w:r>
+          </w:p>
+        </w:tc>
+      </w:tr>
+      <w:tr>
+        <w:tc>
+          <w:tcPr>
+            <w:tcW w:w="617" w:type="dxa"/>
+          </w:tcPr>
+          <w:p>
+            <w:pPr>
+              <w:spacing w:line="360" w:lineRule="auto"/>
+              <w:rPr>
+                <w:rFonts w:asciiTheme="minorBidi" w:hAnsiTheme="minorBidi"/>
+                <w:rtl/>
+              </w:rPr>
+            </w:pPr>
+            <w:r>
+              <w:rPr>
+                <w:rFonts w:asciiTheme="minorBidi" w:hAnsiTheme="minorBidi"/>
+                <w:rtl/>
+              </w:rPr>
+              <w:t>2</w:t>
+            </w:r>
+          </w:p>
+        </w:tc>
+        <w:tc>
+          <w:tcPr>
+            <w:tcW w:w="3119" w:type="dxa"/>
+          </w:tcPr>
+          <w:p>
+            <w:pPr>
+              <w:spacing w:line="360" w:lineRule="auto"/>
+              <w:rPr>
+                <w:rFonts w:asciiTheme="minorBidi" w:hAnsiTheme="minorBidi"/>
+                <w:rtl/>
+              </w:rPr>
+            </w:pPr>
+            <w:r>
+              <w:rPr>
+                <w:rFonts w:asciiTheme="minorBidi" w:hAnsiTheme="minorBidi"/>
+                <w:rtl/>
+              </w:rPr>
+              <w:t>המוצר הסופי לא תואם במלואו את דרישות הלקוח</w:t>
+            </w:r>
+          </w:p>
+        </w:tc>
+        <w:tc>
+          <w:tcPr>
+            <w:tcW w:w="1843" w:type="dxa"/>
+          </w:tcPr>
+          <w:p>
+            <w:pPr>
+              <w:spacing w:line="360" w:lineRule="auto"/>
+              <w:rPr>
+                <w:rFonts w:asciiTheme="minorBidi" w:hAnsiTheme="minorBidi"/>
+                <w:rtl/>
+              </w:rPr>
+            </w:pPr>
+            <w:r>
+              <w:rPr>
+                <w:rFonts w:asciiTheme="minorBidi" w:hAnsiTheme="minorBidi"/>
+                <w:rtl/>
+              </w:rPr>
+              <w:t>3</w:t>
+            </w:r>
+          </w:p>
+        </w:tc>
+        <w:tc>
+          <w:tcPr>
+            <w:tcW w:w="2943" w:type="dxa"/>
+          </w:tcPr>
+          <w:p>
+            <w:pPr>
+              <w:spacing w:line="360" w:lineRule="auto"/>
+              <w:rPr>
+                <w:rFonts w:asciiTheme="minorBidi" w:hAnsiTheme="minorBidi"/>
+                <w:rtl/>
+              </w:rPr>
+            </w:pPr>
+            <w:r>
+              <w:rPr>
+                <w:rFonts w:asciiTheme="minorBidi" w:hAnsiTheme="minorBidi"/>
+                <w:rtl/>
+              </w:rPr>
+              <w:t>הכנת מסמך דרישות מפורט ככל הניתן ביחד עם נציג הארגון</w:t>
+            </w:r>
+          </w:p>
+        </w:tc>
+      </w:tr>
+      <w:tr>
+        <w:tc>
+          <w:tcPr>
+            <w:tcW w:w="617" w:type="dxa"/>
+          </w:tcPr>
+          <w:p>
+            <w:pPr>
+              <w:spacing w:line="360" w:lineRule="auto"/>
+              <w:rPr>
+                <w:rFonts w:asciiTheme="minorBidi" w:hAnsiTheme="minorBidi"/>
+                <w:rtl/>
+              </w:rPr>
+            </w:pPr>
+            <w:r>
+              <w:rPr>
+                <w:rFonts w:asciiTheme="minorBidi" w:hAnsiTheme="minorBidi"/>
+                <w:rtl/>
+              </w:rPr>
+              <w:t>3</w:t>
+            </w:r>
+          </w:p>
+        </w:tc>
+        <w:tc>
+          <w:tcPr>
+            <w:tcW w:w="3119" w:type="dxa"/>
+          </w:tcPr>
+          <w:p>
+            <w:pPr>
+              <w:spacing w:line="360" w:lineRule="auto"/>
+              <w:rPr>
+                <w:rFonts w:asciiTheme="minorBidi" w:hAnsiTheme="minorBidi"/>
+              </w:rPr>
+            </w:pPr>
+            <w:bookmarkStart w:id="0" w:name="_GoBack"/>
+            <w:bookmarkEnd w:id="0"/>
+          </w:p>
+        </w:tc>
+        <w:tc>
+          <w:tcPr>
+            <w:tcW w:w="1843" w:type="dxa"/>
+          </w:tcPr>
+          <w:p>
+            <w:pPr>
+              <w:spacing w:line="360" w:lineRule="auto"/>
+              <w:rPr>
+                <w:rFonts w:asciiTheme="minorBidi" w:hAnsiTheme="minorBidi"/>
                 <w:rtl/>
               </w:rPr>
             </w:pPr>
@@ -2616,7 +3232,9 @@
           </w:tcPr>
           <w:p>
             <w:pPr>
-              <w:rPr>
+              <w:spacing w:line="360" w:lineRule="auto"/>
+              <w:rPr>
+                <w:rFonts w:asciiTheme="minorBidi" w:hAnsiTheme="minorBidi"/>
                 <w:rtl/>
               </w:rPr>
             </w:pPr>
@@ -2630,17 +3248,12 @@
           </w:tcPr>
           <w:p>
             <w:pPr>
-              <w:rPr>
+              <w:spacing w:line="360" w:lineRule="auto"/>
+              <w:rPr>
+                <w:rFonts w:asciiTheme="minorBidi" w:hAnsiTheme="minorBidi"/>
                 <w:rtl/>
               </w:rPr>
             </w:pPr>
-            <w:r>
-              <w:rPr>
-                <w:rFonts w:hint="cs"/>
-                <w:rtl/>
-              </w:rPr>
-              <w:t>2</w:t>
-            </w:r>
           </w:p>
         </w:tc>
         <w:tc>
@@ -2649,7 +3262,9 @@
           </w:tcPr>
           <w:p>
             <w:pPr>
-              <w:rPr>
+              <w:spacing w:line="360" w:lineRule="auto"/>
+              <w:rPr>
+                <w:rFonts w:asciiTheme="minorBidi" w:hAnsiTheme="minorBidi"/>
                 <w:rtl/>
               </w:rPr>
             </w:pPr>
@@ -2661,7 +3276,9 @@
           </w:tcPr>
           <w:p>
             <w:pPr>
-              <w:rPr>
+              <w:spacing w:line="360" w:lineRule="auto"/>
+              <w:rPr>
+                <w:rFonts w:asciiTheme="minorBidi" w:hAnsiTheme="minorBidi"/>
                 <w:rtl/>
               </w:rPr>
             </w:pPr>
@@ -2673,115 +3290,9 @@
           </w:tcPr>
           <w:p>
             <w:pPr>
-              <w:rPr>
-                <w:rtl/>
-              </w:rPr>
-            </w:pPr>
-          </w:p>
-        </w:tc>
-      </w:tr>
-      <w:tr>
-        <w:tc>
-          <w:tcPr>
-            <w:tcW w:w="617" w:type="dxa"/>
-          </w:tcPr>
-          <w:p>
-            <w:pPr>
-              <w:rPr>
-                <w:rtl/>
-              </w:rPr>
-            </w:pPr>
-            <w:r>
-              <w:rPr>
-                <w:rFonts w:hint="cs"/>
-                <w:rtl/>
-              </w:rPr>
-              <w:lastRenderedPageBreak/>
-              <w:t>3</w:t>
-            </w:r>
-          </w:p>
-        </w:tc>
-        <w:tc>
-          <w:tcPr>
-            <w:tcW w:w="3119" w:type="dxa"/>
-          </w:tcPr>
-          <w:p>
-            <w:pPr>
-              <w:rPr>
-                <w:rtl/>
-              </w:rPr>
-            </w:pPr>
-          </w:p>
-        </w:tc>
-        <w:tc>
-          <w:tcPr>
-            <w:tcW w:w="1843" w:type="dxa"/>
-          </w:tcPr>
-          <w:p>
-            <w:pPr>
-              <w:rPr>
-                <w:rtl/>
-              </w:rPr>
-            </w:pPr>
-          </w:p>
-        </w:tc>
-        <w:tc>
-          <w:tcPr>
-            <w:tcW w:w="2943" w:type="dxa"/>
-          </w:tcPr>
-          <w:p>
-            <w:pPr>
-              <w:rPr>
-                <w:rtl/>
-              </w:rPr>
-            </w:pPr>
-          </w:p>
-        </w:tc>
-      </w:tr>
-      <w:tr>
-        <w:tc>
-          <w:tcPr>
-            <w:tcW w:w="617" w:type="dxa"/>
-          </w:tcPr>
-          <w:p>
-            <w:pPr>
-              <w:rPr>
-                <w:rtl/>
-              </w:rPr>
-            </w:pPr>
-          </w:p>
-        </w:tc>
-        <w:tc>
-          <w:tcPr>
-            <w:tcW w:w="3119" w:type="dxa"/>
-          </w:tcPr>
-          <w:p>
-            <w:pPr>
-              <w:rPr>
-                <w:rtl/>
-              </w:rPr>
-            </w:pPr>
-          </w:p>
-        </w:tc>
-        <w:tc>
-          <w:tcPr>
-            <w:tcW w:w="1843" w:type="dxa"/>
-          </w:tcPr>
-          <w:p>
-            <w:pPr>
-              <w:rPr>
-                <w:rtl/>
-              </w:rPr>
-            </w:pPr>
-          </w:p>
-        </w:tc>
-        <w:tc>
-          <w:tcPr>
-            <w:tcW w:w="2943" w:type="dxa"/>
-          </w:tcPr>
-          <w:p>
-            <w:pPr>
-              <w:rPr>
+              <w:spacing w:line="360" w:lineRule="auto"/>
+              <w:rPr>
+                <w:rFonts w:asciiTheme="minorBidi" w:hAnsiTheme="minorBidi"/>
                 <w:rtl/>
               </w:rPr>
             </w:pPr>
@@ -2793,7 +3304,7 @@
       <w:pPr>
         <w:spacing w:line="360" w:lineRule="auto"/>
         <w:rPr>
-          <w:rFonts w:cs="David"/>
+          <w:rFonts w:asciiTheme="minorBidi" w:hAnsiTheme="minorBidi" w:cstheme="minorBidi"/>
           <w:b/>
           <w:bCs/>
           <w:sz w:val="28"/>
@@ -2808,53 +3319,22 @@
         <w:pStyle w:val="Heading2"/>
         <w:numPr>
           <w:ilvl w:val="0"/>
-          <w:numId w:val="21"/>
+          <w:numId w:val="26"/>
         </w:numPr>
-        <w:jc w:val="left"/>
-        <w:rPr>
-          <w:rtl/>
-        </w:rPr>
-      </w:pPr>
-      <w:r>
-        <w:rPr>
-          <w:rFonts w:hint="cs"/>
-          <w:rtl/>
-        </w:rPr>
-        <w:t>רשימת\</w:t>
-      </w:r>
-      <w:r>
-        <w:rPr>
-          <w:rFonts w:hint="cs"/>
-          <w:rtl/>
-        </w:rPr>
-        <w:t xml:space="preserve">טבלת </w:t>
-      </w:r>
-      <w:r>
-        <w:rPr>
-          <w:rFonts w:hint="cs"/>
-          <w:rtl/>
-        </w:rPr>
-        <w:t>דרישות</w:t>
-      </w:r>
-    </w:p>
-    <w:p>
-      <w:pPr>
         <w:spacing w:line="360" w:lineRule="auto"/>
         <w:jc w:val="left"/>
         <w:rPr>
-          <w:rFonts w:cs="David"/>
-          <w:sz w:val="24"/>
-          <w:szCs w:val="24"/>
-          <w:rtl/>
-        </w:rPr>
-      </w:pPr>
-      <w:r>
-        <w:rPr>
-          <w:rFonts w:hint="cs"/>
-          <w:highlight w:val="green"/>
-          <w:rtl/>
-        </w:rPr>
-        <w:t>נדרש בשלב ההצעה</w:t>
+          <w:rFonts w:asciiTheme="minorBidi" w:hAnsiTheme="minorBidi" w:cstheme="minorBidi"/>
+          <w:rtl/>
+        </w:rPr>
+      </w:pPr>
+      <w:r>
+        <w:rPr>
+          <w:rFonts w:asciiTheme="minorBidi" w:hAnsiTheme="minorBidi" w:cstheme="minorBidi"/>
+          <w:rtl/>
+        </w:rPr>
+        <w:lastRenderedPageBreak/>
+        <w:t>רשימת\טבלת דרישות</w:t>
       </w:r>
     </w:p>
     <w:p>
@@ -2862,14 +3342,14 @@
         <w:spacing w:line="360" w:lineRule="auto"/>
         <w:jc w:val="left"/>
         <w:rPr>
-          <w:rFonts w:cs="David"/>
-          <w:sz w:val="24"/>
-          <w:szCs w:val="24"/>
-        </w:rPr>
-      </w:pPr>
-      <w:r>
-        <w:rPr>
-          <w:rFonts w:cs="David"/>
+          <w:rFonts w:asciiTheme="minorBidi" w:hAnsiTheme="minorBidi" w:cstheme="minorBidi"/>
+          <w:sz w:val="24"/>
+          <w:szCs w:val="24"/>
+        </w:rPr>
+      </w:pPr>
+      <w:r>
+        <w:rPr>
+          <w:rFonts w:asciiTheme="minorBidi" w:hAnsiTheme="minorBidi" w:cstheme="minorBidi"/>
           <w:sz w:val="24"/>
           <w:szCs w:val="24"/>
           <w:rtl/>
@@ -2878,7 +3358,7 @@
       </w:r>
       <w:r>
         <w:rPr>
-          <w:rFonts w:cs="David" w:hint="cs"/>
+          <w:rFonts w:asciiTheme="minorBidi" w:hAnsiTheme="minorBidi" w:cstheme="minorBidi"/>
           <w:sz w:val="24"/>
           <w:szCs w:val="24"/>
           <w:rtl/>
@@ -2890,7 +3370,7 @@
       <w:pPr>
         <w:spacing w:line="360" w:lineRule="auto"/>
         <w:rPr>
-          <w:rFonts w:cs="David"/>
+          <w:rFonts w:asciiTheme="minorBidi" w:hAnsiTheme="minorBidi" w:cstheme="minorBidi"/>
           <w:b/>
           <w:bCs/>
           <w:sz w:val="28"/>
@@ -2901,7 +3381,7 @@
       </w:pPr>
       <w:r>
         <w:rPr>
-          <w:rFonts w:cs="David" w:hint="cs"/>
+          <w:rFonts w:asciiTheme="minorBidi" w:hAnsiTheme="minorBidi" w:cstheme="minorBidi"/>
           <w:b/>
           <w:bCs/>
           <w:sz w:val="28"/>
@@ -2913,7 +3393,7 @@
       </w:r>
       <w:r>
         <w:rPr>
-          <w:rFonts w:cs="David"/>
+          <w:rFonts w:asciiTheme="minorBidi" w:hAnsiTheme="minorBidi" w:cstheme="minorBidi"/>
           <w:b/>
           <w:bCs/>
           <w:sz w:val="28"/>
@@ -2924,7 +3404,7 @@
       </w:r>
       <w:r>
         <w:rPr>
-          <w:rFonts w:cs="David" w:hint="cs"/>
+          <w:rFonts w:asciiTheme="minorBidi" w:hAnsiTheme="minorBidi" w:cstheme="minorBidi"/>
           <w:b/>
           <w:bCs/>
           <w:sz w:val="28"/>
@@ -2938,6 +3418,10 @@
     <w:p>
       <w:pPr>
         <w:pStyle w:val="ListParagraph"/>
+        <w:spacing w:line="360" w:lineRule="auto"/>
+        <w:rPr>
+          <w:rFonts w:asciiTheme="minorBidi" w:hAnsiTheme="minorBidi" w:cstheme="minorBidi"/>
+        </w:rPr>
       </w:pPr>
     </w:p>
     <w:tbl>
@@ -2961,15 +3445,17 @@
           <w:p>
             <w:pPr>
               <w:pStyle w:val="ListParagraph"/>
+              <w:spacing w:line="360" w:lineRule="auto"/>
               <w:ind w:left="0"/>
               <w:jc w:val="center"/>
               <w:rPr>
+                <w:rFonts w:asciiTheme="minorBidi" w:hAnsiTheme="minorBidi" w:cstheme="minorBidi"/>
                 <w:rtl/>
               </w:rPr>
             </w:pPr>
             <w:r>
               <w:rPr>
-                <w:rFonts w:hint="cs"/>
+                <w:rFonts w:asciiTheme="minorBidi" w:hAnsiTheme="minorBidi" w:cstheme="minorBidi"/>
                 <w:rtl/>
               </w:rPr>
               <w:t>מס' דרישה</w:t>
@@ -2983,14 +3469,16 @@
           <w:p>
             <w:pPr>
               <w:pStyle w:val="ListParagraph"/>
+              <w:spacing w:line="360" w:lineRule="auto"/>
               <w:ind w:left="0"/>
               <w:rPr>
+                <w:rFonts w:asciiTheme="minorBidi" w:hAnsiTheme="minorBidi" w:cstheme="minorBidi"/>
                 <w:rtl/>
               </w:rPr>
             </w:pPr>
             <w:r>
               <w:rPr>
-                <w:rFonts w:hint="cs"/>
+                <w:rFonts w:asciiTheme="minorBidi" w:hAnsiTheme="minorBidi" w:cstheme="minorBidi"/>
                 <w:rtl/>
               </w:rPr>
               <w:t xml:space="preserve">תיאור </w:t>
@@ -3006,15 +3494,17 @@
           <w:p>
             <w:pPr>
               <w:pStyle w:val="ListParagraph"/>
+              <w:spacing w:line="360" w:lineRule="auto"/>
               <w:ind w:left="0"/>
               <w:jc w:val="center"/>
               <w:rPr>
+                <w:rFonts w:asciiTheme="minorBidi" w:hAnsiTheme="minorBidi" w:cstheme="minorBidi"/>
                 <w:rtl/>
               </w:rPr>
             </w:pPr>
             <w:r>
               <w:rPr>
-                <w:rFonts w:hint="cs"/>
+                <w:rFonts w:asciiTheme="minorBidi" w:hAnsiTheme="minorBidi" w:cstheme="minorBidi"/>
                 <w:rtl/>
               </w:rPr>
               <w:t>1</w:t>
@@ -3028,11 +3518,20 @@
           <w:p>
             <w:pPr>
               <w:pStyle w:val="ListParagraph"/>
+              <w:spacing w:line="360" w:lineRule="auto"/>
               <w:ind w:left="0"/>
               <w:rPr>
+                <w:rFonts w:asciiTheme="minorBidi" w:hAnsiTheme="minorBidi" w:cstheme="minorBidi"/>
                 <w:rtl/>
               </w:rPr>
             </w:pPr>
+            <w:r>
+              <w:rPr>
+                <w:rFonts w:asciiTheme="minorBidi" w:hAnsiTheme="minorBidi" w:cstheme="minorBidi"/>
+                <w:rtl/>
+              </w:rPr>
+              <w:t>אפשרות תחזוקת האתר ותכניו ללא איש טכני ו/או רקע טכני</w:t>
+            </w:r>
           </w:p>
         </w:tc>
       </w:tr>
@@ -3044,15 +3543,17 @@
           <w:p>
             <w:pPr>
               <w:pStyle w:val="ListParagraph"/>
+              <w:spacing w:line="360" w:lineRule="auto"/>
               <w:ind w:left="0"/>
               <w:jc w:val="center"/>
               <w:rPr>
+                <w:rFonts w:asciiTheme="minorBidi" w:hAnsiTheme="minorBidi" w:cstheme="minorBidi"/>
                 <w:rtl/>
               </w:rPr>
             </w:pPr>
             <w:r>
               <w:rPr>
-                <w:rFonts w:hint="cs"/>
+                <w:rFonts w:asciiTheme="minorBidi" w:hAnsiTheme="minorBidi" w:cstheme="minorBidi"/>
                 <w:rtl/>
               </w:rPr>
               <w:t>2</w:t>
@@ -3066,11 +3567,20 @@
           <w:p>
             <w:pPr>
               <w:pStyle w:val="ListParagraph"/>
+              <w:spacing w:line="360" w:lineRule="auto"/>
               <w:ind w:left="0"/>
               <w:rPr>
+                <w:rFonts w:asciiTheme="minorBidi" w:hAnsiTheme="minorBidi" w:cstheme="minorBidi"/>
                 <w:rtl/>
               </w:rPr>
             </w:pPr>
+            <w:r>
+              <w:rPr>
+                <w:rFonts w:asciiTheme="minorBidi" w:hAnsiTheme="minorBidi" w:cstheme="minorBidi"/>
+                <w:rtl/>
+              </w:rPr>
+              <w:t>יצירת פורום על גבי האתר להתקשרות העמותה עם הגולשים</w:t>
+            </w:r>
           </w:p>
         </w:tc>
       </w:tr>
@@ -3082,15 +3592,17 @@
           <w:p>
             <w:pPr>
               <w:pStyle w:val="ListParagraph"/>
+              <w:spacing w:line="360" w:lineRule="auto"/>
               <w:ind w:left="0"/>
               <w:jc w:val="center"/>
               <w:rPr>
+                <w:rFonts w:asciiTheme="minorBidi" w:hAnsiTheme="minorBidi" w:cstheme="minorBidi"/>
                 <w:rtl/>
               </w:rPr>
             </w:pPr>
             <w:r>
               <w:rPr>
-                <w:rFonts w:hint="cs"/>
+                <w:rFonts w:asciiTheme="minorBidi" w:hAnsiTheme="minorBidi" w:cstheme="minorBidi"/>
                 <w:rtl/>
               </w:rPr>
               <w:t>3</w:t>
@@ -3104,11 +3616,20 @@
           <w:p>
             <w:pPr>
               <w:pStyle w:val="ListParagraph"/>
+              <w:spacing w:line="360" w:lineRule="auto"/>
               <w:ind w:left="0"/>
               <w:rPr>
+                <w:rFonts w:asciiTheme="minorBidi" w:hAnsiTheme="minorBidi" w:cstheme="minorBidi"/>
                 <w:rtl/>
               </w:rPr>
             </w:pPr>
+            <w:r>
+              <w:rPr>
+                <w:rFonts w:asciiTheme="minorBidi" w:hAnsiTheme="minorBidi" w:cstheme="minorBidi"/>
+                <w:rtl/>
+              </w:rPr>
+              <w:t>יצירת רול עדכונים הניתן לעריכה ועדכון ע"י צוות הארגון</w:t>
+            </w:r>
           </w:p>
         </w:tc>
       </w:tr>
@@ -3120,15 +3641,17 @@
           <w:p>
             <w:pPr>
               <w:pStyle w:val="ListParagraph"/>
+              <w:spacing w:line="360" w:lineRule="auto"/>
               <w:ind w:left="0"/>
               <w:jc w:val="center"/>
               <w:rPr>
+                <w:rFonts w:asciiTheme="minorBidi" w:hAnsiTheme="minorBidi" w:cstheme="minorBidi"/>
                 <w:rtl/>
               </w:rPr>
             </w:pPr>
             <w:r>
               <w:rPr>
-                <w:rFonts w:hint="cs"/>
+                <w:rFonts w:asciiTheme="minorBidi" w:hAnsiTheme="minorBidi" w:cstheme="minorBidi"/>
                 <w:rtl/>
               </w:rPr>
               <w:t xml:space="preserve">4 </w:t>
@@ -3142,11 +3665,20 @@
           <w:p>
             <w:pPr>
               <w:pStyle w:val="ListParagraph"/>
+              <w:spacing w:line="360" w:lineRule="auto"/>
               <w:ind w:left="0"/>
               <w:rPr>
+                <w:rFonts w:asciiTheme="minorBidi" w:hAnsiTheme="minorBidi" w:cstheme="minorBidi"/>
                 <w:rtl/>
               </w:rPr>
             </w:pPr>
+            <w:r>
+              <w:rPr>
+                <w:rFonts w:asciiTheme="minorBidi" w:hAnsiTheme="minorBidi" w:cstheme="minorBidi"/>
+                <w:rtl/>
+              </w:rPr>
+              <w:t>אפשרות העלאת מדיה לאתר כגון תמונות וסרטונים</w:t>
+            </w:r>
           </w:p>
         </w:tc>
       </w:tr>
@@ -3158,15 +3690,17 @@
           <w:p>
             <w:pPr>
               <w:pStyle w:val="ListParagraph"/>
+              <w:spacing w:line="360" w:lineRule="auto"/>
               <w:ind w:left="0"/>
               <w:jc w:val="center"/>
               <w:rPr>
+                <w:rFonts w:asciiTheme="minorBidi" w:hAnsiTheme="minorBidi" w:cstheme="minorBidi"/>
                 <w:rtl/>
               </w:rPr>
             </w:pPr>
             <w:r>
               <w:rPr>
-                <w:rFonts w:hint="cs"/>
+                <w:rFonts w:asciiTheme="minorBidi" w:hAnsiTheme="minorBidi" w:cstheme="minorBidi"/>
                 <w:rtl/>
               </w:rPr>
               <w:t>5</w:t>
@@ -3180,8 +3714,10 @@
           <w:p>
             <w:pPr>
               <w:pStyle w:val="ListParagraph"/>
+              <w:spacing w:line="360" w:lineRule="auto"/>
               <w:ind w:left="0"/>
               <w:rPr>
+                <w:rFonts w:asciiTheme="minorBidi" w:hAnsiTheme="minorBidi" w:cstheme="minorBidi"/>
                 <w:rtl/>
               </w:rPr>
             </w:pPr>
@@ -3191,8 +3727,10 @@
     </w:tbl>
     <w:p>
       <w:pPr>
+        <w:spacing w:line="360" w:lineRule="auto"/>
         <w:jc w:val="left"/>
         <w:rPr>
+          <w:rFonts w:asciiTheme="minorBidi" w:hAnsiTheme="minorBidi" w:cstheme="minorBidi"/>
           <w:b/>
           <w:bCs/>
           <w:sz w:val="28"/>
@@ -3202,8 +3740,8 @@
       </w:pPr>
     </w:p>
     <w:sectPr>
-      <w:headerReference w:type="default" r:id="rId10"/>
-      <w:footerReference w:type="default" r:id="rId11"/>
+      <w:headerReference w:type="default" r:id="rId16"/>
+      <w:footerReference w:type="default" r:id="rId17"/>
       <w:pgSz w:w="11906" w:h="16838"/>
       <w:pgMar w:top="2658" w:right="1700" w:bottom="1797" w:left="1701" w:header="426" w:footer="708" w:gutter="0"/>
       <w:cols w:space="708"/>
@@ -4366,6 +4904,119 @@
     </w:lvl>
   </w:abstractNum>
   <w:abstractNum w:abstractNumId="17" w15:restartNumberingAfterBreak="0">
+    <w:nsid w:val="320535C6"/>
+    <w:multiLevelType w:val="hybridMultilevel"/>
+    <w:tmpl w:val="4056848C"/>
+    <w:lvl w:ilvl="0" w:tplc="04090001">
+      <w:start w:val="1"/>
+      <w:numFmt w:val="bullet"/>
+      <w:lvlText w:val=""/>
+      <w:lvlJc w:val="left"/>
+      <w:pPr>
+        <w:ind w:left="720" w:hanging="360"/>
+      </w:pPr>
+      <w:rPr>
+        <w:rFonts w:ascii="Symbol" w:hAnsi="Symbol" w:hint="default"/>
+      </w:rPr>
+    </w:lvl>
+    <w:lvl w:ilvl="1" w:tplc="04090003" w:tentative="1">
+      <w:start w:val="1"/>
+      <w:numFmt w:val="bullet"/>
+      <w:lvlText w:val="o"/>
+      <w:lvlJc w:val="left"/>
+      <w:pPr>
+        <w:ind w:left="1440" w:hanging="360"/>
+      </w:pPr>
+      <w:rPr>
+        <w:rFonts w:ascii="Courier New" w:hAnsi="Courier New" w:cs="Courier New" w:hint="default"/>
+      </w:rPr>
+    </w:lvl>
+    <w:lvl w:ilvl="2" w:tplc="04090005" w:tentative="1">
+      <w:start w:val="1"/>
+      <w:numFmt w:val="bullet"/>
+      <w:lvlText w:val=""/>
+      <w:lvlJc w:val="left"/>
+      <w:pPr>
+        <w:ind w:left="2160" w:hanging="360"/>
+      </w:pPr>
+      <w:rPr>
+        <w:rFonts w:ascii="Wingdings" w:hAnsi="Wingdings" w:hint="default"/>
+      </w:rPr>
+    </w:lvl>
+    <w:lvl w:ilvl="3" w:tplc="04090001" w:tentative="1">
+      <w:start w:val="1"/>
+      <w:numFmt w:val="bullet"/>
+      <w:lvlText w:val=""/>
+      <w:lvlJc w:val="left"/>
+      <w:pPr>
+        <w:ind w:left="2880" w:hanging="360"/>
+      </w:pPr>
+      <w:rPr>
+        <w:rFonts w:ascii="Symbol" w:hAnsi="Symbol" w:hint="default"/>
+      </w:rPr>
+    </w:lvl>
+    <w:lvl w:ilvl="4" w:tplc="04090003" w:tentative="1">
+      <w:start w:val="1"/>
+      <w:numFmt w:val="bullet"/>
+      <w:lvlText w:val="o"/>
+      <w:lvlJc w:val="left"/>
+      <w:pPr>
+        <w:ind w:left="3600" w:hanging="360"/>
+      </w:pPr>
+      <w:rPr>
+        <w:rFonts w:ascii="Courier New" w:hAnsi="Courier New" w:cs="Courier New" w:hint="default"/>
+      </w:rPr>
+    </w:lvl>
+    <w:lvl w:ilvl="5" w:tplc="04090005" w:tentative="1">
+      <w:start w:val="1"/>
+      <w:numFmt w:val="bullet"/>
+      <w:lvlText w:val=""/>
+      <w:lvlJc w:val="left"/>
+      <w:pPr>
+        <w:ind w:left="4320" w:hanging="360"/>
+      </w:pPr>
+      <w:rPr>
+        <w:rFonts w:ascii="Wingdings" w:hAnsi="Wingdings" w:hint="default"/>
+      </w:rPr>
+    </w:lvl>
+    <w:lvl w:ilvl="6" w:tplc="04090001" w:tentative="1">
+      <w:start w:val="1"/>
+      <w:numFmt w:val="bullet"/>
+      <w:lvlText w:val=""/>
+      <w:lvlJc w:val="left"/>
+      <w:pPr>
+        <w:ind w:left="5040" w:hanging="360"/>
+      </w:pPr>
+      <w:rPr>
+        <w:rFonts w:ascii="Symbol" w:hAnsi="Symbol" w:hint="default"/>
+      </w:rPr>
+    </w:lvl>
+    <w:lvl w:ilvl="7" w:tplc="04090003" w:tentative="1">
+      <w:start w:val="1"/>
+      <w:numFmt w:val="bullet"/>
+      <w:lvlText w:val="o"/>
+      <w:lvlJc w:val="left"/>
+      <w:pPr>
+        <w:ind w:left="5760" w:hanging="360"/>
+      </w:pPr>
+      <w:rPr>
+        <w:rFonts w:ascii="Courier New" w:hAnsi="Courier New" w:cs="Courier New" w:hint="default"/>
+      </w:rPr>
+    </w:lvl>
+    <w:lvl w:ilvl="8" w:tplc="04090005" w:tentative="1">
+      <w:start w:val="1"/>
+      <w:numFmt w:val="bullet"/>
+      <w:lvlText w:val=""/>
+      <w:lvlJc w:val="left"/>
+      <w:pPr>
+        <w:ind w:left="6480" w:hanging="360"/>
+      </w:pPr>
+      <w:rPr>
+        <w:rFonts w:ascii="Wingdings" w:hAnsi="Wingdings" w:hint="default"/>
+      </w:rPr>
+    </w:lvl>
+  </w:abstractNum>
+  <w:abstractNum w:abstractNumId="18" w15:restartNumberingAfterBreak="0">
     <w:nsid w:val="3374155E"/>
     <w:multiLevelType w:val="hybridMultilevel"/>
     <w:tmpl w:val="C9FEC7E6"/>
@@ -4454,7 +5105,7 @@
       </w:pPr>
     </w:lvl>
   </w:abstractNum>
-  <w:abstractNum w:abstractNumId="18" w15:restartNumberingAfterBreak="0">
+  <w:abstractNum w:abstractNumId="19" w15:restartNumberingAfterBreak="0">
     <w:nsid w:val="3CAB31CE"/>
     <w:multiLevelType w:val="hybridMultilevel"/>
     <w:tmpl w:val="86780AEA"/>
@@ -4543,7 +5194,185 @@
       </w:pPr>
     </w:lvl>
   </w:abstractNum>
-  <w:abstractNum w:abstractNumId="19" w15:restartNumberingAfterBreak="0">
+  <w:abstractNum w:abstractNumId="20" w15:restartNumberingAfterBreak="0">
+    <w:nsid w:val="43863DDC"/>
+    <w:multiLevelType w:val="hybridMultilevel"/>
+    <w:tmpl w:val="377E4FBA"/>
+    <w:lvl w:ilvl="0" w:tplc="03E24EC4">
+      <w:start w:val="3"/>
+      <w:numFmt w:val="hebrew1"/>
+      <w:lvlText w:val="%1."/>
+      <w:lvlJc w:val="left"/>
+      <w:pPr>
+        <w:ind w:left="720" w:hanging="360"/>
+      </w:pPr>
+      <w:rPr>
+        <w:rFonts w:hint="default"/>
+      </w:rPr>
+    </w:lvl>
+    <w:lvl w:ilvl="1" w:tplc="04090019" w:tentative="1">
+      <w:start w:val="1"/>
+      <w:numFmt w:val="lowerLetter"/>
+      <w:lvlText w:val="%2."/>
+      <w:lvlJc w:val="left"/>
+      <w:pPr>
+        <w:ind w:left="1440" w:hanging="360"/>
+      </w:pPr>
+    </w:lvl>
+    <w:lvl w:ilvl="2" w:tplc="0409001B" w:tentative="1">
+      <w:start w:val="1"/>
+      <w:numFmt w:val="lowerRoman"/>
+      <w:lvlText w:val="%3."/>
+      <w:lvlJc w:val="right"/>
+      <w:pPr>
+        <w:ind w:left="2160" w:hanging="180"/>
+      </w:pPr>
+    </w:lvl>
+    <w:lvl w:ilvl="3" w:tplc="0409000F" w:tentative="1">
+      <w:start w:val="1"/>
+      <w:numFmt w:val="decimal"/>
+      <w:lvlText w:val="%4."/>
+      <w:lvlJc w:val="left"/>
+      <w:pPr>
+        <w:ind w:left="2880" w:hanging="360"/>
+      </w:pPr>
+    </w:lvl>
+    <w:lvl w:ilvl="4" w:tplc="04090019" w:tentative="1">
+      <w:start w:val="1"/>
+      <w:numFmt w:val="lowerLetter"/>
+      <w:lvlText w:val="%5."/>
+      <w:lvlJc w:val="left"/>
+      <w:pPr>
+        <w:ind w:left="3600" w:hanging="360"/>
+      </w:pPr>
+    </w:lvl>
+    <w:lvl w:ilvl="5" w:tplc="0409001B" w:tentative="1">
+      <w:start w:val="1"/>
+      <w:numFmt w:val="lowerRoman"/>
+      <w:lvlText w:val="%6."/>
+      <w:lvlJc w:val="right"/>
+      <w:pPr>
+        <w:ind w:left="4320" w:hanging="180"/>
+      </w:pPr>
+    </w:lvl>
+    <w:lvl w:ilvl="6" w:tplc="0409000F" w:tentative="1">
+      <w:start w:val="1"/>
+      <w:numFmt w:val="decimal"/>
+      <w:lvlText w:val="%7."/>
+      <w:lvlJc w:val="left"/>
+      <w:pPr>
+        <w:ind w:left="5040" w:hanging="360"/>
+      </w:pPr>
+    </w:lvl>
+    <w:lvl w:ilvl="7" w:tplc="04090019" w:tentative="1">
+      <w:start w:val="1"/>
+      <w:numFmt w:val="lowerLetter"/>
+      <w:lvlText w:val="%8."/>
+      <w:lvlJc w:val="left"/>
+      <w:pPr>
+        <w:ind w:left="5760" w:hanging="360"/>
+      </w:pPr>
+    </w:lvl>
+    <w:lvl w:ilvl="8" w:tplc="0409001B" w:tentative="1">
+      <w:start w:val="1"/>
+      <w:numFmt w:val="lowerRoman"/>
+      <w:lvlText w:val="%9."/>
+      <w:lvlJc w:val="right"/>
+      <w:pPr>
+        <w:ind w:left="6480" w:hanging="180"/>
+      </w:pPr>
+    </w:lvl>
+  </w:abstractNum>
+  <w:abstractNum w:abstractNumId="21" w15:restartNumberingAfterBreak="0">
+    <w:nsid w:val="52BF2976"/>
+    <w:multiLevelType w:val="hybridMultilevel"/>
+    <w:tmpl w:val="4C4A49E8"/>
+    <w:lvl w:ilvl="0" w:tplc="3BF6C710">
+      <w:start w:val="1"/>
+      <w:numFmt w:val="decimal"/>
+      <w:lvlText w:val="%1"/>
+      <w:lvlJc w:val="left"/>
+      <w:pPr>
+        <w:ind w:left="720" w:hanging="360"/>
+      </w:pPr>
+      <w:rPr>
+        <w:rFonts w:hint="default"/>
+      </w:rPr>
+    </w:lvl>
+    <w:lvl w:ilvl="1" w:tplc="04090019" w:tentative="1">
+      <w:start w:val="1"/>
+      <w:numFmt w:val="lowerLetter"/>
+      <w:lvlText w:val="%2."/>
+      <w:lvlJc w:val="left"/>
+      <w:pPr>
+        <w:ind w:left="1440" w:hanging="360"/>
+      </w:pPr>
+    </w:lvl>
+    <w:lvl w:ilvl="2" w:tplc="0409001B" w:tentative="1">
+      <w:start w:val="1"/>
+      <w:numFmt w:val="lowerRoman"/>
+      <w:lvlText w:val="%3."/>
+      <w:lvlJc w:val="right"/>
+      <w:pPr>
+        <w:ind w:left="2160" w:hanging="180"/>
+      </w:pPr>
+    </w:lvl>
+    <w:lvl w:ilvl="3" w:tplc="0409000F" w:tentative="1">
+      <w:start w:val="1"/>
+      <w:numFmt w:val="decimal"/>
+      <w:lvlText w:val="%4."/>
+      <w:lvlJc w:val="left"/>
+      <w:pPr>
+        <w:ind w:left="2880" w:hanging="360"/>
+      </w:pPr>
+    </w:lvl>
+    <w:lvl w:ilvl="4" w:tplc="04090019" w:tentative="1">
+      <w:start w:val="1"/>
+      <w:numFmt w:val="lowerLetter"/>
+      <w:lvlText w:val="%5."/>
+      <w:lvlJc w:val="left"/>
+      <w:pPr>
+        <w:ind w:left="3600" w:hanging="360"/>
+      </w:pPr>
+    </w:lvl>
+    <w:lvl w:ilvl="5" w:tplc="0409001B" w:tentative="1">
+      <w:start w:val="1"/>
+      <w:numFmt w:val="lowerRoman"/>
+      <w:lvlText w:val="%6."/>
+      <w:lvlJc w:val="right"/>
+      <w:pPr>
+        <w:ind w:left="4320" w:hanging="180"/>
+      </w:pPr>
+    </w:lvl>
+    <w:lvl w:ilvl="6" w:tplc="0409000F" w:tentative="1">
+      <w:start w:val="1"/>
+      <w:numFmt w:val="decimal"/>
+      <w:lvlText w:val="%7."/>
+      <w:lvlJc w:val="left"/>
+      <w:pPr>
+        <w:ind w:left="5040" w:hanging="360"/>
+      </w:pPr>
+    </w:lvl>
+    <w:lvl w:ilvl="7" w:tplc="04090019" w:tentative="1">
+      <w:start w:val="1"/>
+      <w:numFmt w:val="lowerLetter"/>
+      <w:lvlText w:val="%8."/>
+      <w:lvlJc w:val="left"/>
+      <w:pPr>
+        <w:ind w:left="5760" w:hanging="360"/>
+      </w:pPr>
+    </w:lvl>
+    <w:lvl w:ilvl="8" w:tplc="0409001B" w:tentative="1">
+      <w:start w:val="1"/>
+      <w:numFmt w:val="lowerRoman"/>
+      <w:lvlText w:val="%9."/>
+      <w:lvlJc w:val="right"/>
+      <w:pPr>
+        <w:ind w:left="6480" w:hanging="180"/>
+      </w:pPr>
+    </w:lvl>
+  </w:abstractNum>
+  <w:abstractNum w:abstractNumId="22" w15:restartNumberingAfterBreak="0">
     <w:nsid w:val="566A7859"/>
     <w:multiLevelType w:val="hybridMultilevel"/>
     <w:tmpl w:val="CE3EB48A"/>
@@ -4657,7 +5486,7 @@
       </w:pPr>
     </w:lvl>
   </w:abstractNum>
-  <w:abstractNum w:abstractNumId="20" w15:restartNumberingAfterBreak="0">
+  <w:abstractNum w:abstractNumId="23" w15:restartNumberingAfterBreak="0">
     <w:nsid w:val="634B0239"/>
     <w:multiLevelType w:val="hybridMultilevel"/>
     <w:tmpl w:val="EE20D8A4"/>
@@ -4773,7 +5602,7 @@
       </w:pPr>
     </w:lvl>
   </w:abstractNum>
-  <w:abstractNum w:abstractNumId="21" w15:restartNumberingAfterBreak="0">
+  <w:abstractNum w:abstractNumId="24" w15:restartNumberingAfterBreak="0">
     <w:nsid w:val="65787047"/>
     <w:multiLevelType w:val="hybridMultilevel"/>
     <w:tmpl w:val="2B780ED2"/>
@@ -4889,7 +5718,7 @@
       </w:pPr>
     </w:lvl>
   </w:abstractNum>
-  <w:abstractNum w:abstractNumId="22" w15:restartNumberingAfterBreak="0">
+  <w:abstractNum w:abstractNumId="25" w15:restartNumberingAfterBreak="0">
     <w:nsid w:val="68821119"/>
     <w:multiLevelType w:val="hybridMultilevel"/>
     <w:tmpl w:val="9400660E"/>
@@ -4978,7 +5807,7 @@
       </w:pPr>
     </w:lvl>
   </w:abstractNum>
-  <w:abstractNum w:abstractNumId="23" w15:restartNumberingAfterBreak="0">
+  <w:abstractNum w:abstractNumId="26" w15:restartNumberingAfterBreak="0">
     <w:nsid w:val="782D3A82"/>
     <w:multiLevelType w:val="multilevel"/>
     <w:tmpl w:val="962CC46C"/>
@@ -5086,10 +5915,10 @@
     <w:abstractNumId w:val="13"/>
   </w:num>
   <w:num w:numId="2">
-    <w:abstractNumId w:val="23"/>
+    <w:abstractNumId w:val="26"/>
   </w:num>
   <w:num w:numId="3">
-    <w:abstractNumId w:val="19"/>
+    <w:abstractNumId w:val="22"/>
     <w:lvlOverride w:ilvl="0"/>
     <w:lvlOverride w:ilvl="1"/>
     <w:lvlOverride w:ilvl="2">
@@ -5143,10 +5972,10 @@
     </w:lvlOverride>
   </w:num>
   <w:num w:numId="5">
-    <w:abstractNumId w:val="21"/>
+    <w:abstractNumId w:val="24"/>
   </w:num>
   <w:num w:numId="6">
-    <w:abstractNumId w:val="20"/>
+    <w:abstractNumId w:val="23"/>
   </w:num>
   <w:num w:numId="7">
     <w:abstractNumId w:val="8"/>
@@ -5179,13 +6008,13 @@
     <w:abstractNumId w:val="4"/>
   </w:num>
   <w:num w:numId="17">
-    <w:abstractNumId w:val="22"/>
+    <w:abstractNumId w:val="25"/>
   </w:num>
   <w:num w:numId="18">
     <w:abstractNumId w:val="14"/>
   </w:num>
   <w:num w:numId="19">
-    <w:abstractNumId w:val="17"/>
+    <w:abstractNumId w:val="18"/>
   </w:num>
   <w:num w:numId="20">
     <w:abstractNumId w:val="11"/>
@@ -5200,7 +6029,16 @@
     <w:abstractNumId w:val="12"/>
   </w:num>
   <w:num w:numId="24">
-    <w:abstractNumId w:val="18"/>
+    <w:abstractNumId w:val="19"/>
+  </w:num>
+  <w:num w:numId="25">
+    <w:abstractNumId w:val="17"/>
+  </w:num>
+  <w:num w:numId="26">
+    <w:abstractNumId w:val="20"/>
+  </w:num>
+  <w:num w:numId="27">
+    <w:abstractNumId w:val="21"/>
   </w:num>
 </w:numbering>
 </file>
@@ -6129,7 +6967,7 @@
 </file>
 
 <file path=customXml/itemProps1.xml><?xml version="1.0" encoding="utf-8"?>
-<ds:datastoreItem xmlns:ds="http://schemas.openxmlformats.org/officeDocument/2006/customXml" ds:itemID="{822398B6-86FD-4EF7-ABB1-66DF462D72C9}">
+<ds:datastoreItem xmlns:ds="http://schemas.openxmlformats.org/officeDocument/2006/customXml" ds:itemID="{DDCD6E59-763F-4CF2-9EEE-ECB930BB39C4}">
   <ds:schemaRefs>
     <ds:schemaRef ds:uri="http://schemas.openxmlformats.org/officeDocument/2006/bibliography"/>
   </ds:schemaRefs>

</xml_diff>